<commit_message>
commiteado documento word con duplicate code
</commit_message>
<xml_diff>
--- a/Refactoring (grupo1).docx
+++ b/Refactoring (grupo1).docx
@@ -1,6 +1,6 @@
 
 <file path=word/document.xml><?xml version="1.0" encoding="utf-8"?>
-<w:document xmlns:wpc="http://schemas.microsoft.com/office/word/2010/wordprocessingCanvas" xmlns:mc="http://schemas.openxmlformats.org/markup-compatibility/2006" xmlns:o="urn:schemas-microsoft-com:office:office" xmlns:r="http://schemas.openxmlformats.org/officeDocument/2006/relationships" xmlns:m="http://schemas.openxmlformats.org/officeDocument/2006/math" xmlns:v="urn:schemas-microsoft-com:vml" xmlns:wp14="http://schemas.microsoft.com/office/word/2010/wordprocessingDrawing" xmlns:wp="http://schemas.openxmlformats.org/drawingml/2006/wordprocessingDrawing" xmlns:w10="urn:schemas-microsoft-com:office:word" xmlns:w="http://schemas.openxmlformats.org/wordprocessingml/2006/main" xmlns:w14="http://schemas.microsoft.com/office/word/2010/wordml" xmlns:w15="http://schemas.microsoft.com/office/word/2012/wordml" xmlns:wpg="http://schemas.microsoft.com/office/word/2010/wordprocessingGroup" xmlns:wpi="http://schemas.microsoft.com/office/word/2010/wordprocessingInk" xmlns:wne="http://schemas.microsoft.com/office/word/2006/wordml" xmlns:wps="http://schemas.microsoft.com/office/word/2010/wordprocessingShape" mc:Ignorable="w14 w15 wp14">
+<w:document xmlns:wpc="http://schemas.microsoft.com/office/word/2010/wordprocessingCanvas" xmlns:cx="http://schemas.microsoft.com/office/drawing/2014/chartex" xmlns:cx1="http://schemas.microsoft.com/office/drawing/2015/9/8/chartex" xmlns:mc="http://schemas.openxmlformats.org/markup-compatibility/2006" xmlns:o="urn:schemas-microsoft-com:office:office" xmlns:r="http://schemas.openxmlformats.org/officeDocument/2006/relationships" xmlns:m="http://schemas.openxmlformats.org/officeDocument/2006/math" xmlns:v="urn:schemas-microsoft-com:vml" xmlns:wp14="http://schemas.microsoft.com/office/word/2010/wordprocessingDrawing" xmlns:wp="http://schemas.openxmlformats.org/drawingml/2006/wordprocessingDrawing" xmlns:w10="urn:schemas-microsoft-com:office:word" xmlns:w="http://schemas.openxmlformats.org/wordprocessingml/2006/main" xmlns:w14="http://schemas.microsoft.com/office/word/2010/wordml" xmlns:w15="http://schemas.microsoft.com/office/word/2012/wordml" xmlns:w16se="http://schemas.microsoft.com/office/word/2015/wordml/symex" xmlns:wpg="http://schemas.microsoft.com/office/word/2010/wordprocessingGroup" xmlns:wpi="http://schemas.microsoft.com/office/word/2010/wordprocessingInk" xmlns:wne="http://schemas.microsoft.com/office/word/2006/wordml" xmlns:wps="http://schemas.microsoft.com/office/word/2010/wordprocessingShape" mc:Ignorable="w14 w15 w16se wp14">
   <w:body>
     <w:p>
       <w:pPr>
@@ -169,6 +169,41 @@
       <w:pPr>
         <w:rPr>
           <w:b/>
+          <w:sz w:val="28"/>
+          <w:lang w:val="es-ES"/>
+        </w:rPr>
+      </w:pPr>
+      <w:r>
+        <w:rPr>
+          <w:b/>
+          <w:sz w:val="28"/>
+          <w:lang w:val="es-ES"/>
+        </w:rPr>
+        <w:t xml:space="preserve">-Ricardo </w:t>
+      </w:r>
+      <w:proofErr w:type="spellStart"/>
+      <w:r>
+        <w:rPr>
+          <w:b/>
+          <w:sz w:val="28"/>
+          <w:lang w:val="es-ES"/>
+        </w:rPr>
+        <w:t>Mitridates</w:t>
+      </w:r>
+      <w:proofErr w:type="spellEnd"/>
+      <w:r>
+        <w:rPr>
+          <w:b/>
+          <w:sz w:val="28"/>
+          <w:lang w:val="es-ES"/>
+        </w:rPr>
+        <w:t xml:space="preserve"> Zevallos Mosquera</w:t>
+      </w:r>
+    </w:p>
+    <w:p>
+      <w:pPr>
+        <w:rPr>
+          <w:b/>
           <w:sz w:val="32"/>
           <w:lang w:val="es-ES"/>
         </w:rPr>
@@ -703,15 +738,16 @@
           <w:b/>
           <w:noProof/>
           <w:u w:val="single"/>
+          <w:lang w:val="es-EC" w:eastAsia="es-EC"/>
         </w:rPr>
         <w:drawing>
           <wp:anchor distT="0" distB="0" distL="114300" distR="114300" simplePos="0" relativeHeight="251659264" behindDoc="1" locked="0" layoutInCell="1" allowOverlap="1" wp14:anchorId="4533D30F" wp14:editId="7034AF5A">
             <wp:simplePos x="0" y="0"/>
             <wp:positionH relativeFrom="margin">
-              <wp:posOffset>1619885</wp:posOffset>
+              <wp:align>center</wp:align>
             </wp:positionH>
             <wp:positionV relativeFrom="margin">
-              <wp:posOffset>4202430</wp:posOffset>
+              <wp:posOffset>4867877</wp:posOffset>
             </wp:positionV>
             <wp:extent cx="3599815" cy="1510030"/>
             <wp:effectExtent l="0" t="0" r="635" b="0"/>
@@ -814,15 +850,16 @@
           <w:b/>
           <w:noProof/>
           <w:u w:val="single"/>
+          <w:lang w:val="es-EC" w:eastAsia="es-EC"/>
         </w:rPr>
         <w:drawing>
           <wp:anchor distT="0" distB="0" distL="114300" distR="114300" simplePos="0" relativeHeight="251661312" behindDoc="1" locked="0" layoutInCell="1" allowOverlap="1" wp14:anchorId="78A8259C" wp14:editId="65B7C416">
             <wp:simplePos x="0" y="0"/>
             <wp:positionH relativeFrom="margin">
-              <wp:posOffset>-180340</wp:posOffset>
+              <wp:align>center</wp:align>
             </wp:positionH>
             <wp:positionV relativeFrom="margin">
-              <wp:posOffset>6082030</wp:posOffset>
+              <wp:posOffset>6541873</wp:posOffset>
             </wp:positionV>
             <wp:extent cx="7200000" cy="3655385"/>
             <wp:effectExtent l="0" t="0" r="1270" b="2540"/>
@@ -1006,8 +1043,8 @@
       <w:r>
         <w:rPr>
           <w:noProof/>
-        </w:rPr>
-        <w:lastRenderedPageBreak/>
+          <w:lang w:val="es-EC" w:eastAsia="es-EC"/>
+        </w:rPr>
         <w:drawing>
           <wp:anchor distT="0" distB="0" distL="114300" distR="114300" simplePos="0" relativeHeight="251663360" behindDoc="1" locked="0" layoutInCell="1" allowOverlap="1" wp14:anchorId="55A6DECA" wp14:editId="7DBDD734">
             <wp:simplePos x="0" y="0"/>
@@ -1015,7 +1052,7 @@
               <wp:align>center</wp:align>
             </wp:positionH>
             <wp:positionV relativeFrom="page">
-              <wp:posOffset>695325</wp:posOffset>
+              <wp:posOffset>1065313</wp:posOffset>
             </wp:positionV>
             <wp:extent cx="7199630" cy="4430395"/>
             <wp:effectExtent l="0" t="0" r="1270" b="8255"/>
@@ -1393,7 +1430,6 @@
           <w:u w:val="single"/>
           <w:lang w:val="es-ES"/>
         </w:rPr>
-        <w:lastRenderedPageBreak/>
         <w:t>Innapropiate</w:t>
       </w:r>
       <w:proofErr w:type="spellEnd"/>
@@ -1662,15 +1698,16 @@
           <w:noProof/>
           <w:sz w:val="28"/>
           <w:u w:val="single"/>
+          <w:lang w:val="es-EC" w:eastAsia="es-EC"/>
         </w:rPr>
         <w:drawing>
           <wp:anchor distT="0" distB="0" distL="114300" distR="114300" simplePos="0" relativeHeight="251665408" behindDoc="1" locked="0" layoutInCell="1" allowOverlap="1" wp14:anchorId="6B28CB1F" wp14:editId="17056691">
             <wp:simplePos x="0" y="0"/>
             <wp:positionH relativeFrom="margin">
-              <wp:posOffset>540385</wp:posOffset>
+              <wp:align>center</wp:align>
             </wp:positionH>
-            <wp:positionV relativeFrom="page">
-              <wp:posOffset>4086225</wp:posOffset>
+            <wp:positionV relativeFrom="margin">
+              <wp:align>center</wp:align>
             </wp:positionV>
             <wp:extent cx="5759450" cy="1860550"/>
             <wp:effectExtent l="0" t="0" r="0" b="6350"/>
@@ -1814,15 +1851,16 @@
       <w:r>
         <w:rPr>
           <w:noProof/>
+          <w:lang w:val="es-EC" w:eastAsia="es-EC"/>
         </w:rPr>
         <w:drawing>
           <wp:anchor distT="0" distB="0" distL="114300" distR="114300" simplePos="0" relativeHeight="251667456" behindDoc="1" locked="0" layoutInCell="1" allowOverlap="1" wp14:anchorId="390C2A53" wp14:editId="22C089D2">
             <wp:simplePos x="0" y="0"/>
             <wp:positionH relativeFrom="margin">
-              <wp:posOffset>180340</wp:posOffset>
+              <wp:align>center</wp:align>
             </wp:positionH>
             <wp:positionV relativeFrom="page">
-              <wp:posOffset>6304915</wp:posOffset>
+              <wp:posOffset>6574478</wp:posOffset>
             </wp:positionV>
             <wp:extent cx="6479540" cy="4080510"/>
             <wp:effectExtent l="0" t="0" r="0" b="0"/>
@@ -2031,7 +2069,6 @@
           <w:szCs w:val="32"/>
           <w:u w:val="single"/>
         </w:rPr>
-        <w:lastRenderedPageBreak/>
         <w:t>SPECULATIVE GENERALITY</w:t>
       </w:r>
     </w:p>
@@ -2142,16 +2179,14 @@
         </w:rPr>
         <w:t xml:space="preserve"> esta parte se tendrá un código </w:t>
       </w:r>
-      <w:proofErr w:type="spellStart"/>
       <w:r>
         <w:rPr>
           <w:sz w:val="26"/>
           <w:szCs w:val="26"/>
           <w:lang w:val="es-US"/>
         </w:rPr>
-        <w:t>mas</w:t>
-      </w:r>
-      <w:proofErr w:type="spellEnd"/>
+        <w:t>más</w:t>
+      </w:r>
       <w:r>
         <w:rPr>
           <w:sz w:val="26"/>
@@ -2160,16 +2195,16 @@
         </w:rPr>
         <w:t xml:space="preserve"> delgado y un soporte </w:t>
       </w:r>
-      <w:proofErr w:type="spellStart"/>
       <w:r>
         <w:rPr>
           <w:sz w:val="26"/>
           <w:szCs w:val="26"/>
           <w:lang w:val="es-US"/>
         </w:rPr>
-        <w:t>mas</w:t>
-      </w:r>
-      <w:proofErr w:type="spellEnd"/>
+        <w:t>más</w:t>
+      </w:r>
+      <w:bookmarkStart w:id="0" w:name="_GoBack"/>
+      <w:bookmarkEnd w:id="0"/>
       <w:r>
         <w:rPr>
           <w:sz w:val="26"/>
@@ -2382,6 +2417,7 @@
       <w:r>
         <w:rPr>
           <w:noProof/>
+          <w:lang w:val="es-EC" w:eastAsia="es-EC"/>
         </w:rPr>
         <w:drawing>
           <wp:inline distT="0" distB="0" distL="0" distR="0" wp14:anchorId="5825E278" wp14:editId="406E05D6">
@@ -2443,16 +2479,7 @@
           <w:szCs w:val="26"/>
           <w:u w:val="single"/>
         </w:rPr>
-        <w:t>C</w:t>
-      </w:r>
-      <w:r>
-        <w:rPr>
-          <w:b/>
-          <w:sz w:val="32"/>
-          <w:szCs w:val="26"/>
-          <w:u w:val="single"/>
-        </w:rPr>
-        <w:t>ódigo</w:t>
+        <w:t>Código</w:t>
       </w:r>
       <w:proofErr w:type="spellEnd"/>
       <w:r>
@@ -2488,6 +2515,7 @@
       <w:r>
         <w:rPr>
           <w:noProof/>
+          <w:lang w:val="es-EC" w:eastAsia="es-EC"/>
         </w:rPr>
         <w:drawing>
           <wp:inline distT="0" distB="0" distL="0" distR="0" wp14:anchorId="40A5FCA6" wp14:editId="3ADA47CB">
@@ -2531,8 +2559,6 @@
           </wp:inline>
         </w:drawing>
       </w:r>
-      <w:bookmarkStart w:id="0" w:name="_GoBack"/>
-      <w:bookmarkEnd w:id="0"/>
     </w:p>
     <w:p>
       <w:pPr>
@@ -2557,6 +2583,493 @@
         <w:rPr>
           <w:sz w:val="32"/>
           <w:szCs w:val="32"/>
+          <w:lang w:val="es-US"/>
+        </w:rPr>
+      </w:pPr>
+    </w:p>
+    <w:p>
+      <w:pPr>
+        <w:jc w:val="center"/>
+        <w:rPr>
+          <w:b/>
+          <w:sz w:val="32"/>
+          <w:szCs w:val="32"/>
+          <w:u w:val="single"/>
+        </w:rPr>
+      </w:pPr>
+      <w:r>
+        <w:rPr>
+          <w:b/>
+          <w:sz w:val="32"/>
+          <w:szCs w:val="32"/>
+          <w:u w:val="single"/>
+        </w:rPr>
+        <w:t>Duplicate Code</w:t>
+      </w:r>
+    </w:p>
+    <w:p>
+      <w:pPr>
+        <w:jc w:val="both"/>
+        <w:rPr>
+          <w:sz w:val="26"/>
+          <w:szCs w:val="26"/>
+          <w:lang w:val="es-US"/>
+        </w:rPr>
+      </w:pPr>
+      <w:r>
+        <w:rPr>
+          <w:sz w:val="26"/>
+          <w:szCs w:val="26"/>
+          <w:lang w:val="es-US"/>
+        </w:rPr>
+        <w:t xml:space="preserve">La clase estudiante tiene 2 métodos llamados </w:t>
+      </w:r>
+      <w:proofErr w:type="spellStart"/>
+      <w:r>
+        <w:rPr>
+          <w:sz w:val="26"/>
+          <w:szCs w:val="26"/>
+          <w:lang w:val="es-US"/>
+        </w:rPr>
+        <w:t>CalcularNotaInicial</w:t>
+      </w:r>
+      <w:proofErr w:type="spellEnd"/>
+      <w:r>
+        <w:rPr>
+          <w:sz w:val="26"/>
+          <w:szCs w:val="26"/>
+          <w:lang w:val="es-US"/>
+        </w:rPr>
+        <w:t xml:space="preserve"> y </w:t>
+      </w:r>
+      <w:proofErr w:type="spellStart"/>
+      <w:r>
+        <w:rPr>
+          <w:sz w:val="26"/>
+          <w:szCs w:val="26"/>
+          <w:lang w:val="es-US"/>
+        </w:rPr>
+        <w:t>CalcularNotaFinal</w:t>
+      </w:r>
+      <w:proofErr w:type="spellEnd"/>
+      <w:r>
+        <w:rPr>
+          <w:sz w:val="26"/>
+          <w:szCs w:val="26"/>
+          <w:lang w:val="es-US"/>
+        </w:rPr>
+        <w:t>, los cuales tienen código duplicado.</w:t>
+      </w:r>
+    </w:p>
+    <w:p>
+      <w:pPr>
+        <w:rPr>
+          <w:b/>
+          <w:sz w:val="32"/>
+          <w:szCs w:val="32"/>
+          <w:u w:val="single"/>
+          <w:lang w:val="es-ES"/>
+        </w:rPr>
+      </w:pPr>
+      <w:r>
+        <w:rPr>
+          <w:b/>
+          <w:sz w:val="32"/>
+          <w:szCs w:val="32"/>
+          <w:u w:val="single"/>
+          <w:lang w:val="es-ES"/>
+        </w:rPr>
+        <w:t>Consecuencias</w:t>
+      </w:r>
+    </w:p>
+    <w:p>
+      <w:pPr>
+        <w:rPr>
+          <w:sz w:val="32"/>
+          <w:szCs w:val="26"/>
+          <w:lang w:val="es-ES"/>
+        </w:rPr>
+      </w:pPr>
+      <w:r>
+        <w:rPr>
+          <w:sz w:val="28"/>
+          <w:lang w:val="es-US"/>
+        </w:rPr>
+        <w:t>La duplicidad de código puede llevar a problemas a la hora de modificarlo, debido a que puede dejarse alguna duplicación sin modificar y por lo tanto introduciendo bugs que se pueden evitar.</w:t>
+      </w:r>
+    </w:p>
+    <w:p>
+      <w:pPr>
+        <w:rPr>
+          <w:b/>
+          <w:sz w:val="32"/>
+          <w:szCs w:val="26"/>
+          <w:u w:val="single"/>
+          <w:lang w:val="es-ES"/>
+        </w:rPr>
+      </w:pPr>
+      <w:r>
+        <w:rPr>
+          <w:b/>
+          <w:sz w:val="32"/>
+          <w:szCs w:val="26"/>
+          <w:u w:val="single"/>
+          <w:lang w:val="es-ES"/>
+        </w:rPr>
+        <w:t>Técnicas usadas</w:t>
+      </w:r>
+    </w:p>
+    <w:p>
+      <w:pPr>
+        <w:rPr>
+          <w:sz w:val="28"/>
+          <w:lang w:val="es-US"/>
+        </w:rPr>
+      </w:pPr>
+      <w:r>
+        <w:rPr>
+          <w:sz w:val="28"/>
+          <w:lang w:val="es-US"/>
+        </w:rPr>
+        <w:t>Para arreglar esto, se usó la técnica de refactorización "</w:t>
+      </w:r>
+      <w:proofErr w:type="spellStart"/>
+      <w:r>
+        <w:rPr>
+          <w:sz w:val="28"/>
+          <w:lang w:val="es-US"/>
+        </w:rPr>
+        <w:t>Extract</w:t>
+      </w:r>
+      <w:proofErr w:type="spellEnd"/>
+      <w:r>
+        <w:rPr>
+          <w:sz w:val="28"/>
+          <w:lang w:val="es-US"/>
+        </w:rPr>
+        <w:t xml:space="preserve"> </w:t>
+      </w:r>
+      <w:proofErr w:type="spellStart"/>
+      <w:r>
+        <w:rPr>
+          <w:sz w:val="28"/>
+          <w:lang w:val="es-US"/>
+        </w:rPr>
+        <w:t>method</w:t>
+      </w:r>
+      <w:proofErr w:type="spellEnd"/>
+      <w:r>
+        <w:rPr>
+          <w:sz w:val="28"/>
+          <w:lang w:val="es-US"/>
+        </w:rPr>
+        <w:t>", la cual extrae un fragmento de código en común que se puede agrupar en un solo método para facilitar la modificación de esa funcionalidad.</w:t>
+      </w:r>
+    </w:p>
+    <w:p>
+      <w:pPr>
+        <w:rPr>
+          <w:b/>
+          <w:sz w:val="32"/>
+          <w:szCs w:val="26"/>
+          <w:u w:val="single"/>
+        </w:rPr>
+      </w:pPr>
+      <w:proofErr w:type="spellStart"/>
+      <w:r>
+        <w:rPr>
+          <w:b/>
+          <w:sz w:val="32"/>
+          <w:szCs w:val="26"/>
+          <w:u w:val="single"/>
+        </w:rPr>
+        <w:t>C</w:t>
+      </w:r>
+      <w:r>
+        <w:rPr>
+          <w:b/>
+          <w:sz w:val="32"/>
+          <w:szCs w:val="26"/>
+          <w:u w:val="single"/>
+        </w:rPr>
+        <w:t>ódigo</w:t>
+      </w:r>
+      <w:proofErr w:type="spellEnd"/>
+      <w:r>
+        <w:rPr>
+          <w:b/>
+          <w:sz w:val="32"/>
+          <w:szCs w:val="26"/>
+          <w:u w:val="single"/>
+        </w:rPr>
+        <w:t xml:space="preserve"> </w:t>
+      </w:r>
+      <w:proofErr w:type="spellStart"/>
+      <w:r>
+        <w:rPr>
+          <w:b/>
+          <w:sz w:val="32"/>
+          <w:szCs w:val="26"/>
+          <w:u w:val="single"/>
+        </w:rPr>
+        <w:t>inicial</w:t>
+      </w:r>
+      <w:proofErr w:type="spellEnd"/>
+    </w:p>
+    <w:p>
+      <w:pPr>
+        <w:rPr>
+          <w:b/>
+          <w:sz w:val="32"/>
+          <w:szCs w:val="26"/>
+          <w:u w:val="single"/>
+        </w:rPr>
+      </w:pPr>
+      <w:r>
+        <w:rPr>
+          <w:noProof/>
+          <w:lang w:val="es-EC" w:eastAsia="es-EC"/>
+        </w:rPr>
+        <w:drawing>
+          <wp:inline distT="0" distB="0" distL="0" distR="0" wp14:anchorId="08438042" wp14:editId="209C204C">
+            <wp:extent cx="5934075" cy="3057525"/>
+            <wp:effectExtent l="0" t="0" r="9525" b="9525"/>
+            <wp:docPr id="10" name="Imagen 10"/>
+            <wp:cNvGraphicFramePr>
+              <a:graphicFrameLocks xmlns:a="http://schemas.openxmlformats.org/drawingml/2006/main" noChangeAspect="1"/>
+            </wp:cNvGraphicFramePr>
+            <a:graphic xmlns:a="http://schemas.openxmlformats.org/drawingml/2006/main">
+              <a:graphicData uri="http://schemas.openxmlformats.org/drawingml/2006/picture">
+                <pic:pic xmlns:pic="http://schemas.openxmlformats.org/drawingml/2006/picture">
+                  <pic:nvPicPr>
+                    <pic:cNvPr id="0" name="Picture 3"/>
+                    <pic:cNvPicPr>
+                      <a:picLocks noChangeAspect="1" noChangeArrowheads="1"/>
+                    </pic:cNvPicPr>
+                  </pic:nvPicPr>
+                  <pic:blipFill>
+                    <a:blip r:embed="rId12">
+                      <a:extLst>
+                        <a:ext uri="{28A0092B-C50C-407E-A947-70E740481C1C}">
+                          <a14:useLocalDpi xmlns:a14="http://schemas.microsoft.com/office/drawing/2010/main" val="0"/>
+                        </a:ext>
+                      </a:extLst>
+                    </a:blip>
+                    <a:srcRect/>
+                    <a:stretch>
+                      <a:fillRect/>
+                    </a:stretch>
+                  </pic:blipFill>
+                  <pic:spPr bwMode="auto">
+                    <a:xfrm>
+                      <a:off x="0" y="0"/>
+                      <a:ext cx="5934075" cy="3057525"/>
+                    </a:xfrm>
+                    <a:prstGeom prst="rect">
+                      <a:avLst/>
+                    </a:prstGeom>
+                    <a:noFill/>
+                    <a:ln>
+                      <a:noFill/>
+                    </a:ln>
+                  </pic:spPr>
+                </pic:pic>
+              </a:graphicData>
+            </a:graphic>
+          </wp:inline>
+        </w:drawing>
+      </w:r>
+    </w:p>
+    <w:p>
+      <w:pPr>
+        <w:rPr>
+          <w:b/>
+          <w:sz w:val="32"/>
+          <w:szCs w:val="26"/>
+          <w:u w:val="single"/>
+        </w:rPr>
+      </w:pPr>
+    </w:p>
+    <w:p>
+      <w:pPr>
+        <w:rPr>
+          <w:b/>
+          <w:sz w:val="32"/>
+          <w:szCs w:val="26"/>
+          <w:u w:val="single"/>
+        </w:rPr>
+      </w:pPr>
+    </w:p>
+    <w:p>
+      <w:pPr>
+        <w:rPr>
+          <w:b/>
+          <w:sz w:val="32"/>
+          <w:szCs w:val="26"/>
+          <w:u w:val="single"/>
+        </w:rPr>
+      </w:pPr>
+    </w:p>
+    <w:p>
+      <w:pPr>
+        <w:rPr>
+          <w:b/>
+          <w:sz w:val="32"/>
+          <w:szCs w:val="26"/>
+          <w:u w:val="single"/>
+        </w:rPr>
+      </w:pPr>
+    </w:p>
+    <w:p>
+      <w:pPr>
+        <w:rPr>
+          <w:b/>
+          <w:sz w:val="32"/>
+          <w:szCs w:val="26"/>
+          <w:u w:val="single"/>
+        </w:rPr>
+      </w:pPr>
+    </w:p>
+    <w:p>
+      <w:pPr>
+        <w:rPr>
+          <w:b/>
+          <w:sz w:val="32"/>
+          <w:szCs w:val="26"/>
+          <w:u w:val="single"/>
+        </w:rPr>
+      </w:pPr>
+    </w:p>
+    <w:p>
+      <w:pPr>
+        <w:rPr>
+          <w:b/>
+          <w:sz w:val="32"/>
+          <w:szCs w:val="26"/>
+          <w:u w:val="single"/>
+        </w:rPr>
+      </w:pPr>
+    </w:p>
+    <w:p>
+      <w:pPr>
+        <w:rPr>
+          <w:b/>
+          <w:sz w:val="32"/>
+          <w:szCs w:val="26"/>
+          <w:u w:val="single"/>
+        </w:rPr>
+      </w:pPr>
+      <w:proofErr w:type="spellStart"/>
+      <w:r>
+        <w:rPr>
+          <w:b/>
+          <w:sz w:val="32"/>
+          <w:szCs w:val="26"/>
+          <w:u w:val="single"/>
+        </w:rPr>
+        <w:lastRenderedPageBreak/>
+        <w:t>Código</w:t>
+      </w:r>
+      <w:proofErr w:type="spellEnd"/>
+      <w:r>
+        <w:rPr>
+          <w:b/>
+          <w:sz w:val="32"/>
+          <w:szCs w:val="26"/>
+          <w:u w:val="single"/>
+        </w:rPr>
+        <w:t xml:space="preserve"> </w:t>
+      </w:r>
+      <w:proofErr w:type="spellStart"/>
+      <w:r>
+        <w:rPr>
+          <w:b/>
+          <w:sz w:val="32"/>
+          <w:szCs w:val="26"/>
+          <w:u w:val="single"/>
+        </w:rPr>
+        <w:t>Refactorizado</w:t>
+      </w:r>
+      <w:proofErr w:type="spellEnd"/>
+    </w:p>
+    <w:p>
+      <w:pPr>
+        <w:rPr>
+          <w:b/>
+          <w:sz w:val="32"/>
+          <w:szCs w:val="26"/>
+          <w:u w:val="single"/>
+        </w:rPr>
+      </w:pPr>
+      <w:r>
+        <w:rPr>
+          <w:noProof/>
+          <w:lang w:val="es-EC" w:eastAsia="es-EC"/>
+        </w:rPr>
+        <w:drawing>
+          <wp:inline distT="0" distB="0" distL="0" distR="0" wp14:anchorId="65FDD3F9" wp14:editId="55B9D75D">
+            <wp:extent cx="5943600" cy="2847975"/>
+            <wp:effectExtent l="0" t="0" r="0" b="9525"/>
+            <wp:docPr id="11" name="Imagen 11"/>
+            <wp:cNvGraphicFramePr>
+              <a:graphicFrameLocks xmlns:a="http://schemas.openxmlformats.org/drawingml/2006/main" noChangeAspect="1"/>
+            </wp:cNvGraphicFramePr>
+            <a:graphic xmlns:a="http://schemas.openxmlformats.org/drawingml/2006/main">
+              <a:graphicData uri="http://schemas.openxmlformats.org/drawingml/2006/picture">
+                <pic:pic xmlns:pic="http://schemas.openxmlformats.org/drawingml/2006/picture">
+                  <pic:nvPicPr>
+                    <pic:cNvPr id="0" name="Picture 4"/>
+                    <pic:cNvPicPr>
+                      <a:picLocks noChangeAspect="1" noChangeArrowheads="1"/>
+                    </pic:cNvPicPr>
+                  </pic:nvPicPr>
+                  <pic:blipFill>
+                    <a:blip r:embed="rId13">
+                      <a:extLst>
+                        <a:ext uri="{28A0092B-C50C-407E-A947-70E740481C1C}">
+                          <a14:useLocalDpi xmlns:a14="http://schemas.microsoft.com/office/drawing/2010/main" val="0"/>
+                        </a:ext>
+                      </a:extLst>
+                    </a:blip>
+                    <a:srcRect/>
+                    <a:stretch>
+                      <a:fillRect/>
+                    </a:stretch>
+                  </pic:blipFill>
+                  <pic:spPr bwMode="auto">
+                    <a:xfrm>
+                      <a:off x="0" y="0"/>
+                      <a:ext cx="5943600" cy="2847975"/>
+                    </a:xfrm>
+                    <a:prstGeom prst="rect">
+                      <a:avLst/>
+                    </a:prstGeom>
+                    <a:noFill/>
+                    <a:ln>
+                      <a:noFill/>
+                    </a:ln>
+                  </pic:spPr>
+                </pic:pic>
+              </a:graphicData>
+            </a:graphic>
+          </wp:inline>
+        </w:drawing>
+      </w:r>
+    </w:p>
+    <w:p>
+      <w:pPr>
+        <w:rPr>
+          <w:b/>
+          <w:sz w:val="32"/>
+          <w:szCs w:val="26"/>
+          <w:u w:val="single"/>
+        </w:rPr>
+      </w:pPr>
+    </w:p>
+    <w:p>
+      <w:pPr>
+        <w:jc w:val="both"/>
+        <w:rPr>
           <w:lang w:val="es-US"/>
         </w:rPr>
       </w:pPr>
@@ -2593,8 +3106,8 @@
 </file>
 
 <file path=word/numbering.xml><?xml version="1.0" encoding="utf-8"?>
-<w:numbering xmlns:wpc="http://schemas.microsoft.com/office/word/2010/wordprocessingCanvas" xmlns:mc="http://schemas.openxmlformats.org/markup-compatibility/2006" xmlns:o="urn:schemas-microsoft-com:office:office" xmlns:r="http://schemas.openxmlformats.org/officeDocument/2006/relationships" xmlns:m="http://schemas.openxmlformats.org/officeDocument/2006/math" xmlns:v="urn:schemas-microsoft-com:vml" xmlns:wp14="http://schemas.microsoft.com/office/word/2010/wordprocessingDrawing" xmlns:wp="http://schemas.openxmlformats.org/drawingml/2006/wordprocessingDrawing" xmlns:w10="urn:schemas-microsoft-com:office:word" xmlns:w="http://schemas.openxmlformats.org/wordprocessingml/2006/main" xmlns:w14="http://schemas.microsoft.com/office/word/2010/wordml" xmlns:w15="http://schemas.microsoft.com/office/word/2012/wordml" xmlns:wpg="http://schemas.microsoft.com/office/word/2010/wordprocessingGroup" xmlns:wpi="http://schemas.microsoft.com/office/word/2010/wordprocessingInk" xmlns:wne="http://schemas.microsoft.com/office/word/2006/wordml" xmlns:wps="http://schemas.microsoft.com/office/word/2010/wordprocessingShape" mc:Ignorable="w14 w15 wp14">
-  <w:abstractNum w:abstractNumId="0">
+<w:numbering xmlns:wpc="http://schemas.microsoft.com/office/word/2010/wordprocessingCanvas" xmlns:cx="http://schemas.microsoft.com/office/drawing/2014/chartex" xmlns:cx1="http://schemas.microsoft.com/office/drawing/2015/9/8/chartex" xmlns:mc="http://schemas.openxmlformats.org/markup-compatibility/2006" xmlns:o="urn:schemas-microsoft-com:office:office" xmlns:r="http://schemas.openxmlformats.org/officeDocument/2006/relationships" xmlns:m="http://schemas.openxmlformats.org/officeDocument/2006/math" xmlns:v="urn:schemas-microsoft-com:vml" xmlns:wp14="http://schemas.microsoft.com/office/word/2010/wordprocessingDrawing" xmlns:wp="http://schemas.openxmlformats.org/drawingml/2006/wordprocessingDrawing" xmlns:w10="urn:schemas-microsoft-com:office:word" xmlns:w="http://schemas.openxmlformats.org/wordprocessingml/2006/main" xmlns:w14="http://schemas.microsoft.com/office/word/2010/wordml" xmlns:w15="http://schemas.microsoft.com/office/word/2012/wordml" xmlns:w16se="http://schemas.microsoft.com/office/word/2015/wordml/symex" xmlns:wpg="http://schemas.microsoft.com/office/word/2010/wordprocessingGroup" xmlns:wpi="http://schemas.microsoft.com/office/word/2010/wordprocessingInk" xmlns:wne="http://schemas.microsoft.com/office/word/2006/wordml" xmlns:wps="http://schemas.microsoft.com/office/word/2010/wordprocessingShape" mc:Ignorable="w14 w15 w16se wp14">
+  <w:abstractNum w:abstractNumId="0" w15:restartNumberingAfterBreak="0">
     <w:nsid w:val="0D482BDF"/>
     <w:multiLevelType w:val="hybridMultilevel"/>
     <w:tmpl w:val="C29A2818"/>
@@ -2706,7 +3219,7 @@
       </w:rPr>
     </w:lvl>
   </w:abstractNum>
-  <w:abstractNum w:abstractNumId="1">
+  <w:abstractNum w:abstractNumId="1" w15:restartNumberingAfterBreak="0">
     <w:nsid w:val="202A2A0E"/>
     <w:multiLevelType w:val="hybridMultilevel"/>
     <w:tmpl w:val="FB3E3DAA"/>
@@ -2818,7 +3331,7 @@
       </w:rPr>
     </w:lvl>
   </w:abstractNum>
-  <w:abstractNum w:abstractNumId="2">
+  <w:abstractNum w:abstractNumId="2" w15:restartNumberingAfterBreak="0">
     <w:nsid w:val="23A107B4"/>
     <w:multiLevelType w:val="hybridMultilevel"/>
     <w:tmpl w:val="997EE568"/>
@@ -2930,7 +3443,7 @@
       </w:rPr>
     </w:lvl>
   </w:abstractNum>
-  <w:abstractNum w:abstractNumId="3">
+  <w:abstractNum w:abstractNumId="3" w15:restartNumberingAfterBreak="0">
     <w:nsid w:val="365400C9"/>
     <w:multiLevelType w:val="hybridMultilevel"/>
     <w:tmpl w:val="254897B6"/>
@@ -3042,7 +3555,7 @@
       </w:rPr>
     </w:lvl>
   </w:abstractNum>
-  <w:abstractNum w:abstractNumId="4">
+  <w:abstractNum w:abstractNumId="4" w15:restartNumberingAfterBreak="0">
     <w:nsid w:val="489F4522"/>
     <w:multiLevelType w:val="hybridMultilevel"/>
     <w:tmpl w:val="1E8C5B9C"/>
@@ -3173,7 +3686,7 @@
 </file>
 
 <file path=word/styles.xml><?xml version="1.0" encoding="utf-8"?>
-<w:styles xmlns:mc="http://schemas.openxmlformats.org/markup-compatibility/2006" xmlns:r="http://schemas.openxmlformats.org/officeDocument/2006/relationships" xmlns:w="http://schemas.openxmlformats.org/wordprocessingml/2006/main" xmlns:w14="http://schemas.microsoft.com/office/word/2010/wordml" xmlns:w15="http://schemas.microsoft.com/office/word/2012/wordml" mc:Ignorable="w14 w15">
+<w:styles xmlns:mc="http://schemas.openxmlformats.org/markup-compatibility/2006" xmlns:r="http://schemas.openxmlformats.org/officeDocument/2006/relationships" xmlns:w="http://schemas.openxmlformats.org/wordprocessingml/2006/main" xmlns:w14="http://schemas.microsoft.com/office/word/2010/wordml" xmlns:w15="http://schemas.microsoft.com/office/word/2012/wordml" xmlns:w16se="http://schemas.microsoft.com/office/word/2015/wordml/symex" mc:Ignorable="w14 w15 w16se">
   <w:docDefaults>
     <w:rPrDefault>
       <w:rPr>

</xml_diff>

<commit_message>
se agregan los nombres de los integrantes
</commit_message>
<xml_diff>
--- a/Refactoring (grupo1).docx
+++ b/Refactoring (grupo1).docx
@@ -1,6 +1,6 @@
 
 <file path=word/document.xml><?xml version="1.0" encoding="utf-8"?>
-<w:document xmlns:wpc="http://schemas.microsoft.com/office/word/2010/wordprocessingCanvas" xmlns:cx="http://schemas.microsoft.com/office/drawing/2014/chartex" xmlns:cx1="http://schemas.microsoft.com/office/drawing/2015/9/8/chartex" xmlns:mc="http://schemas.openxmlformats.org/markup-compatibility/2006" xmlns:o="urn:schemas-microsoft-com:office:office" xmlns:r="http://schemas.openxmlformats.org/officeDocument/2006/relationships" xmlns:m="http://schemas.openxmlformats.org/officeDocument/2006/math" xmlns:v="urn:schemas-microsoft-com:vml" xmlns:wp14="http://schemas.microsoft.com/office/word/2010/wordprocessingDrawing" xmlns:wp="http://schemas.openxmlformats.org/drawingml/2006/wordprocessingDrawing" xmlns:w10="urn:schemas-microsoft-com:office:word" xmlns:w="http://schemas.openxmlformats.org/wordprocessingml/2006/main" xmlns:w14="http://schemas.microsoft.com/office/word/2010/wordml" xmlns:w15="http://schemas.microsoft.com/office/word/2012/wordml" xmlns:w16se="http://schemas.microsoft.com/office/word/2015/wordml/symex" xmlns:wpg="http://schemas.microsoft.com/office/word/2010/wordprocessingGroup" xmlns:wpi="http://schemas.microsoft.com/office/word/2010/wordprocessingInk" xmlns:wne="http://schemas.microsoft.com/office/word/2006/wordml" xmlns:wps="http://schemas.microsoft.com/office/word/2010/wordprocessingShape" mc:Ignorable="w14 w15 w16se wp14">
+<w:document xmlns:wpc="http://schemas.microsoft.com/office/word/2010/wordprocessingCanvas" xmlns:cx="http://schemas.microsoft.com/office/drawing/2014/chartex" xmlns:cx1="http://schemas.microsoft.com/office/drawing/2015/9/8/chartex" xmlns:cx2="http://schemas.microsoft.com/office/drawing/2015/10/21/chartex" xmlns:cx3="http://schemas.microsoft.com/office/drawing/2016/5/9/chartex" xmlns:cx4="http://schemas.microsoft.com/office/drawing/2016/5/10/chartex" xmlns:cx5="http://schemas.microsoft.com/office/drawing/2016/5/11/chartex" xmlns:cx6="http://schemas.microsoft.com/office/drawing/2016/5/12/chartex" xmlns:cx7="http://schemas.microsoft.com/office/drawing/2016/5/13/chartex" xmlns:cx8="http://schemas.microsoft.com/office/drawing/2016/5/14/chartex" xmlns:mc="http://schemas.openxmlformats.org/markup-compatibility/2006" xmlns:aink="http://schemas.microsoft.com/office/drawing/2016/ink" xmlns:am3d="http://schemas.microsoft.com/office/drawing/2017/model3d" xmlns:o="urn:schemas-microsoft-com:office:office" xmlns:r="http://schemas.openxmlformats.org/officeDocument/2006/relationships" xmlns:m="http://schemas.openxmlformats.org/officeDocument/2006/math" xmlns:v="urn:schemas-microsoft-com:vml" xmlns:wp14="http://schemas.microsoft.com/office/word/2010/wordprocessingDrawing" xmlns:wp="http://schemas.openxmlformats.org/drawingml/2006/wordprocessingDrawing" xmlns:w10="urn:schemas-microsoft-com:office:word" xmlns:w="http://schemas.openxmlformats.org/wordprocessingml/2006/main" xmlns:w14="http://schemas.microsoft.com/office/word/2010/wordml" xmlns:w15="http://schemas.microsoft.com/office/word/2012/wordml" xmlns:w16cex="http://schemas.microsoft.com/office/word/2018/wordml/cex" xmlns:w16cid="http://schemas.microsoft.com/office/word/2016/wordml/cid" xmlns:w16="http://schemas.microsoft.com/office/word/2018/wordml" xmlns:w16se="http://schemas.microsoft.com/office/word/2015/wordml/symex" xmlns:wpg="http://schemas.microsoft.com/office/word/2010/wordprocessingGroup" xmlns:wpi="http://schemas.microsoft.com/office/word/2010/wordprocessingInk" xmlns:wne="http://schemas.microsoft.com/office/word/2006/wordml" xmlns:wps="http://schemas.microsoft.com/office/word/2010/wordprocessingShape" mc:Ignorable="w14 w15 w16se w16cid w16 w16cex wp14">
   <w:body>
     <w:p>
       <w:pPr>
@@ -45,18 +45,18 @@
           <w:sz w:val="40"/>
           <w:lang w:val="es-ES"/>
         </w:rPr>
-        <w:t xml:space="preserve">Taller </w:t>
-      </w:r>
-      <w:proofErr w:type="spellStart"/>
-      <w:r>
+        <w:t>Taller Refactoring</w:t>
+      </w:r>
+    </w:p>
+    <w:p>
+      <w:pPr>
+        <w:jc w:val="center"/>
         <w:rPr>
           <w:b/>
           <w:sz w:val="40"/>
           <w:lang w:val="es-ES"/>
         </w:rPr>
-        <w:t>Refactoring</w:t>
-      </w:r>
-      <w:proofErr w:type="spellEnd"/>
+      </w:pPr>
     </w:p>
     <w:p>
       <w:pPr>
@@ -67,6 +67,14 @@
           <w:lang w:val="es-ES"/>
         </w:rPr>
       </w:pPr>
+      <w:r>
+        <w:rPr>
+          <w:b/>
+          <w:sz w:val="40"/>
+          <w:lang w:val="es-ES"/>
+        </w:rPr>
+        <w:t>Grupo 1</w:t>
+      </w:r>
     </w:p>
     <w:p>
       <w:pPr>
@@ -77,247 +85,466 @@
           <w:lang w:val="es-ES"/>
         </w:rPr>
       </w:pPr>
-      <w:r>
+    </w:p>
+    <w:p>
+      <w:pPr>
         <w:rPr>
           <w:b/>
           <w:sz w:val="40"/>
           <w:lang w:val="es-ES"/>
         </w:rPr>
-        <w:t>Grupo 1</w:t>
-      </w:r>
+      </w:pPr>
+      <w:r>
+        <w:rPr>
+          <w:b/>
+          <w:sz w:val="40"/>
+          <w:lang w:val="es-ES"/>
+        </w:rPr>
+        <w:t>Integrantes:</w:t>
+      </w:r>
+    </w:p>
+    <w:p>
+      <w:pPr>
+        <w:rPr>
+          <w:b/>
+          <w:sz w:val="28"/>
+          <w:lang w:val="es-ES"/>
+        </w:rPr>
+      </w:pPr>
+      <w:r>
+        <w:rPr>
+          <w:b/>
+          <w:sz w:val="28"/>
+          <w:lang w:val="es-ES"/>
+        </w:rPr>
+        <w:t>- Alcivar Castro José Emanuel</w:t>
+      </w:r>
+    </w:p>
+    <w:p>
+      <w:pPr>
+        <w:rPr>
+          <w:b/>
+          <w:sz w:val="28"/>
+          <w:lang w:val="es-ES"/>
+        </w:rPr>
+      </w:pPr>
+      <w:r>
+        <w:rPr>
+          <w:b/>
+          <w:sz w:val="28"/>
+          <w:lang w:val="es-ES"/>
+        </w:rPr>
+        <w:t>-Richard David Cevallos Apolo</w:t>
+      </w:r>
+    </w:p>
+    <w:p>
+      <w:pPr>
+        <w:rPr>
+          <w:b/>
+          <w:sz w:val="28"/>
+          <w:lang w:val="es-ES"/>
+        </w:rPr>
+      </w:pPr>
+      <w:r>
+        <w:rPr>
+          <w:b/>
+          <w:sz w:val="28"/>
+          <w:lang w:val="es-ES"/>
+        </w:rPr>
+        <w:t>-Ricardo Mitridates Zevallos Mosquera</w:t>
+      </w:r>
+    </w:p>
+    <w:p>
+      <w:pPr>
+        <w:rPr>
+          <w:b/>
+          <w:sz w:val="28"/>
+          <w:lang w:val="es-ES"/>
+        </w:rPr>
+      </w:pPr>
+      <w:r>
+        <w:rPr>
+          <w:b/>
+          <w:sz w:val="28"/>
+          <w:lang w:val="es-ES"/>
+        </w:rPr>
+        <w:t>-Guillermo Isaac Teran Mendoza</w:t>
+      </w:r>
+    </w:p>
+    <w:p>
+      <w:pPr>
+        <w:rPr>
+          <w:b/>
+          <w:sz w:val="28"/>
+          <w:lang w:val="es-ES"/>
+        </w:rPr>
+      </w:pPr>
+      <w:r>
+        <w:rPr>
+          <w:b/>
+          <w:sz w:val="28"/>
+          <w:lang w:val="es-ES"/>
+        </w:rPr>
+        <w:t>-Bryan Segovia</w:t>
+      </w:r>
+    </w:p>
+    <w:p>
+      <w:pPr>
+        <w:rPr>
+          <w:b/>
+          <w:sz w:val="32"/>
+          <w:lang w:val="es-ES"/>
+        </w:rPr>
+      </w:pPr>
+    </w:p>
+    <w:p>
+      <w:pPr>
+        <w:rPr>
+          <w:b/>
+          <w:sz w:val="32"/>
+          <w:lang w:val="es-ES"/>
+        </w:rPr>
+      </w:pPr>
+    </w:p>
+    <w:p>
+      <w:pPr>
+        <w:rPr>
+          <w:b/>
+          <w:sz w:val="32"/>
+          <w:lang w:val="es-ES"/>
+        </w:rPr>
+      </w:pPr>
+    </w:p>
+    <w:p>
+      <w:pPr>
+        <w:rPr>
+          <w:b/>
+          <w:sz w:val="32"/>
+          <w:lang w:val="es-ES"/>
+        </w:rPr>
+      </w:pPr>
+    </w:p>
+    <w:p>
+      <w:pPr>
+        <w:rPr>
+          <w:b/>
+          <w:sz w:val="32"/>
+          <w:lang w:val="es-ES"/>
+        </w:rPr>
+      </w:pPr>
+    </w:p>
+    <w:p>
+      <w:pPr>
+        <w:rPr>
+          <w:b/>
+          <w:sz w:val="32"/>
+          <w:lang w:val="es-ES"/>
+        </w:rPr>
+      </w:pPr>
+    </w:p>
+    <w:p>
+      <w:pPr>
+        <w:rPr>
+          <w:b/>
+          <w:sz w:val="32"/>
+          <w:lang w:val="es-ES"/>
+        </w:rPr>
+      </w:pPr>
+    </w:p>
+    <w:p>
+      <w:pPr>
+        <w:rPr>
+          <w:b/>
+          <w:sz w:val="32"/>
+          <w:lang w:val="es-ES"/>
+        </w:rPr>
+      </w:pPr>
+    </w:p>
+    <w:p>
+      <w:pPr>
+        <w:rPr>
+          <w:b/>
+          <w:sz w:val="32"/>
+          <w:lang w:val="es-ES"/>
+        </w:rPr>
+      </w:pPr>
+    </w:p>
+    <w:p>
+      <w:pPr>
+        <w:rPr>
+          <w:b/>
+          <w:sz w:val="40"/>
+          <w:lang w:val="es-ES"/>
+        </w:rPr>
+      </w:pPr>
+      <w:r>
+        <w:rPr>
+          <w:b/>
+          <w:sz w:val="40"/>
+          <w:lang w:val="es-ES"/>
+        </w:rPr>
+        <w:t>Link Repositorio:</w:t>
+      </w:r>
+    </w:p>
+    <w:p>
+      <w:pPr>
+        <w:rPr>
+          <w:b/>
+          <w:sz w:val="28"/>
+          <w:lang w:val="es-ES"/>
+        </w:rPr>
+      </w:pPr>
+      <w:r>
+        <w:rPr>
+          <w:b/>
+          <w:sz w:val="28"/>
+          <w:lang w:val="es-ES"/>
+        </w:rPr>
+        <w:t>-</w:t>
+      </w:r>
+      <w:r>
+        <w:rPr>
+          <w:b/>
+          <w:sz w:val="28"/>
+          <w:lang w:val="es-ES"/>
+        </w:rPr>
+        <w:t xml:space="preserve"> </w:t>
+      </w:r>
+      <w:r>
+        <w:rPr>
+          <w:b/>
+          <w:sz w:val="28"/>
+          <w:lang w:val="es-ES"/>
+        </w:rPr>
+        <w:t>https://github.com/Jose-Alcivar-C/TallerRefactoringG1</w:t>
+      </w:r>
+    </w:p>
+    <w:p>
+      <w:pPr>
+        <w:rPr>
+          <w:b/>
+          <w:sz w:val="28"/>
+          <w:lang w:val="es-ES"/>
+        </w:rPr>
+      </w:pPr>
+    </w:p>
+    <w:p>
+      <w:pPr>
+        <w:rPr>
+          <w:b/>
+          <w:sz w:val="28"/>
+          <w:lang w:val="es-ES"/>
+        </w:rPr>
+      </w:pPr>
+    </w:p>
+    <w:p>
+      <w:pPr>
+        <w:rPr>
+          <w:b/>
+          <w:sz w:val="28"/>
+          <w:lang w:val="es-ES"/>
+        </w:rPr>
+      </w:pPr>
     </w:p>
     <w:p>
       <w:pPr>
         <w:jc w:val="center"/>
         <w:rPr>
           <w:b/>
-          <w:sz w:val="40"/>
-          <w:lang w:val="es-ES"/>
-        </w:rPr>
-      </w:pPr>
-    </w:p>
-    <w:p>
-      <w:pPr>
-        <w:rPr>
-          <w:b/>
-          <w:sz w:val="40"/>
-          <w:lang w:val="es-ES"/>
-        </w:rPr>
-      </w:pPr>
-      <w:r>
-        <w:rPr>
-          <w:b/>
-          <w:sz w:val="40"/>
-          <w:lang w:val="es-ES"/>
-        </w:rPr>
-        <w:t>Integrantes:</w:t>
-      </w:r>
-    </w:p>
-    <w:p>
-      <w:pPr>
-        <w:rPr>
-          <w:b/>
-          <w:sz w:val="28"/>
-          <w:lang w:val="es-ES"/>
-        </w:rPr>
-      </w:pPr>
-      <w:r>
-        <w:rPr>
-          <w:b/>
-          <w:sz w:val="28"/>
-          <w:lang w:val="es-ES"/>
-        </w:rPr>
-        <w:t xml:space="preserve">- </w:t>
-      </w:r>
-      <w:proofErr w:type="spellStart"/>
-      <w:r>
-        <w:rPr>
-          <w:b/>
-          <w:sz w:val="28"/>
-          <w:lang w:val="es-ES"/>
-        </w:rPr>
-        <w:t>Alcivar</w:t>
-      </w:r>
-      <w:proofErr w:type="spellEnd"/>
-      <w:r>
-        <w:rPr>
-          <w:b/>
-          <w:sz w:val="28"/>
-          <w:lang w:val="es-ES"/>
-        </w:rPr>
-        <w:t xml:space="preserve"> Castro José Emanuel</w:t>
-      </w:r>
-    </w:p>
-    <w:p>
-      <w:pPr>
-        <w:rPr>
-          <w:b/>
-          <w:sz w:val="28"/>
-          <w:lang w:val="es-ES"/>
-        </w:rPr>
-      </w:pPr>
-      <w:r>
-        <w:rPr>
-          <w:b/>
-          <w:sz w:val="28"/>
-          <w:lang w:val="es-ES"/>
-        </w:rPr>
-        <w:t>-Richard David Cevallos Apolo</w:t>
-      </w:r>
-    </w:p>
-    <w:p>
-      <w:pPr>
-        <w:rPr>
-          <w:b/>
-          <w:sz w:val="28"/>
-          <w:lang w:val="es-ES"/>
-        </w:rPr>
-      </w:pPr>
-      <w:r>
-        <w:rPr>
-          <w:b/>
-          <w:sz w:val="28"/>
-          <w:lang w:val="es-ES"/>
-        </w:rPr>
-        <w:t xml:space="preserve">-Ricardo </w:t>
-      </w:r>
-      <w:proofErr w:type="spellStart"/>
-      <w:r>
-        <w:rPr>
-          <w:b/>
-          <w:sz w:val="28"/>
-          <w:lang w:val="es-ES"/>
-        </w:rPr>
-        <w:t>Mitridates</w:t>
-      </w:r>
-      <w:proofErr w:type="spellEnd"/>
-      <w:r>
-        <w:rPr>
-          <w:b/>
-          <w:sz w:val="28"/>
-          <w:lang w:val="es-ES"/>
-        </w:rPr>
-        <w:t xml:space="preserve"> Zevallos Mosquera</w:t>
-      </w:r>
-    </w:p>
-    <w:p>
-      <w:pPr>
-        <w:rPr>
-          <w:b/>
-          <w:sz w:val="32"/>
-          <w:lang w:val="es-ES"/>
-        </w:rPr>
-      </w:pPr>
-    </w:p>
-    <w:p>
-      <w:pPr>
-        <w:rPr>
-          <w:b/>
-          <w:sz w:val="32"/>
-          <w:lang w:val="es-ES"/>
-        </w:rPr>
-      </w:pPr>
-    </w:p>
-    <w:p>
-      <w:pPr>
-        <w:rPr>
-          <w:b/>
-          <w:sz w:val="32"/>
-          <w:lang w:val="es-ES"/>
-        </w:rPr>
-      </w:pPr>
-    </w:p>
-    <w:p>
-      <w:pPr>
-        <w:rPr>
-          <w:b/>
-          <w:sz w:val="32"/>
-          <w:lang w:val="es-ES"/>
-        </w:rPr>
-      </w:pPr>
-    </w:p>
-    <w:p>
-      <w:pPr>
-        <w:rPr>
-          <w:b/>
-          <w:sz w:val="32"/>
-          <w:lang w:val="es-ES"/>
-        </w:rPr>
-      </w:pPr>
-    </w:p>
-    <w:p>
-      <w:pPr>
-        <w:rPr>
-          <w:b/>
-          <w:sz w:val="32"/>
-          <w:lang w:val="es-ES"/>
-        </w:rPr>
-      </w:pPr>
-    </w:p>
-    <w:p>
-      <w:pPr>
-        <w:rPr>
-          <w:b/>
-          <w:sz w:val="32"/>
-          <w:lang w:val="es-ES"/>
-        </w:rPr>
-      </w:pPr>
-    </w:p>
-    <w:p>
-      <w:pPr>
-        <w:rPr>
-          <w:b/>
-          <w:sz w:val="32"/>
-          <w:lang w:val="es-ES"/>
-        </w:rPr>
-      </w:pPr>
-    </w:p>
-    <w:p>
-      <w:pPr>
-        <w:rPr>
-          <w:b/>
-          <w:sz w:val="32"/>
-          <w:lang w:val="es-ES"/>
-        </w:rPr>
-      </w:pPr>
-    </w:p>
-    <w:p>
-      <w:pPr>
-        <w:rPr>
-          <w:b/>
-          <w:sz w:val="40"/>
-          <w:lang w:val="es-ES"/>
-        </w:rPr>
-      </w:pPr>
-      <w:r>
-        <w:rPr>
-          <w:b/>
-          <w:sz w:val="40"/>
-          <w:lang w:val="es-ES"/>
-        </w:rPr>
-        <w:t>Link Repositorio:</w:t>
-      </w:r>
-    </w:p>
-    <w:p>
-      <w:pPr>
-        <w:rPr>
-          <w:b/>
-          <w:sz w:val="28"/>
-          <w:lang w:val="es-ES"/>
-        </w:rPr>
-      </w:pPr>
-      <w:r>
-        <w:rPr>
-          <w:b/>
-          <w:sz w:val="28"/>
-          <w:lang w:val="es-ES"/>
-        </w:rPr>
-        <w:t>-</w:t>
-      </w:r>
-      <w:r>
-        <w:rPr>
-          <w:b/>
-          <w:sz w:val="28"/>
+          <w:sz w:val="48"/>
+          <w:u w:val="single"/>
+          <w:lang w:val="es-ES"/>
+        </w:rPr>
+      </w:pPr>
+      <w:r>
+        <w:rPr>
+          <w:b/>
+          <w:sz w:val="48"/>
+          <w:u w:val="single"/>
+          <w:lang w:val="es-ES"/>
+        </w:rPr>
+        <w:lastRenderedPageBreak/>
+        <w:t>Data class</w:t>
+      </w:r>
+    </w:p>
+    <w:p>
+      <w:pPr>
+        <w:jc w:val="both"/>
+        <w:rPr>
+          <w:sz w:val="26"/>
+          <w:szCs w:val="26"/>
+          <w:lang w:val="es-ES"/>
+        </w:rPr>
+      </w:pPr>
+      <w:r>
+        <w:rPr>
+          <w:sz w:val="26"/>
+          <w:szCs w:val="26"/>
+          <w:lang w:val="es-ES"/>
+        </w:rPr>
+        <w:t>La clase “InformacionAdicionalProfesor” solamente contiene atributos que perfectamente pueden pertenecer directamente a la clase “Profesor”</w:t>
+      </w:r>
+      <w:r>
+        <w:rPr>
+          <w:sz w:val="26"/>
+          <w:szCs w:val="26"/>
+          <w:lang w:val="es-ES"/>
+        </w:rPr>
+        <w:t xml:space="preserve">. </w:t>
+      </w:r>
+      <w:r>
+        <w:rPr>
+          <w:sz w:val="26"/>
+          <w:szCs w:val="26"/>
+          <w:lang w:val="es-ES"/>
+        </w:rPr>
+        <w:t>En esta clase no hay métodos que contengan acciones adicionales, solamente contiene campos que pertenecen a la clase “Profesor”, podemos eliminar la clase “InformacionAdicionalProfesor” y mover esos atributos a la clase “Profesor”.</w:t>
+      </w:r>
+      <w:r>
+        <w:rPr>
+          <w:sz w:val="26"/>
+          <w:szCs w:val="26"/>
+          <w:lang w:val="es-ES"/>
+        </w:rPr>
+        <w:t xml:space="preserve"> Además, podemos ver que en ambas clases estos atributos están públicos (no están encapsulados), lo cual no debería ser así</w:t>
+      </w:r>
+      <w:r>
+        <w:rPr>
+          <w:sz w:val="26"/>
+          <w:szCs w:val="26"/>
+          <w:lang w:val="es-ES"/>
+        </w:rPr>
+        <w:t>.</w:t>
+      </w:r>
+    </w:p>
+    <w:p>
+      <w:pPr>
+        <w:rPr>
+          <w:b/>
+          <w:sz w:val="32"/>
+          <w:szCs w:val="32"/>
+          <w:u w:val="single"/>
+          <w:lang w:val="es-ES"/>
+        </w:rPr>
+      </w:pPr>
+      <w:r>
+        <w:rPr>
+          <w:b/>
+          <w:sz w:val="32"/>
+          <w:szCs w:val="32"/>
+          <w:u w:val="single"/>
+          <w:lang w:val="es-ES"/>
+        </w:rPr>
+        <w:t>Consecuencias</w:t>
+      </w:r>
+    </w:p>
+    <w:p>
+      <w:pPr>
+        <w:jc w:val="both"/>
+        <w:rPr>
+          <w:sz w:val="26"/>
+          <w:szCs w:val="26"/>
+          <w:lang w:val="es-ES"/>
+        </w:rPr>
+      </w:pPr>
+      <w:r>
+        <w:rPr>
+          <w:sz w:val="26"/>
+          <w:szCs w:val="26"/>
+          <w:lang w:val="es-ES"/>
+        </w:rPr>
+        <w:t xml:space="preserve">Sería necesario crear más métodos adicionales puesto que los atributos que se usarán se encuentran repartidos entre dos clases distintas, incluso corremos el riesgo de </w:t>
+      </w:r>
+      <w:r>
+        <w:rPr>
+          <w:sz w:val="26"/>
+          <w:szCs w:val="26"/>
+          <w:lang w:val="es-ES"/>
+        </w:rPr>
+        <w:t>duplicar código en el programa.</w:t>
+      </w:r>
+    </w:p>
+    <w:p>
+      <w:pPr>
+        <w:rPr>
+          <w:b/>
+          <w:sz w:val="32"/>
+          <w:szCs w:val="32"/>
+          <w:u w:val="single"/>
+          <w:lang w:val="es-ES"/>
+        </w:rPr>
+      </w:pPr>
+      <w:r>
+        <w:rPr>
+          <w:b/>
+          <w:sz w:val="32"/>
+          <w:szCs w:val="32"/>
+          <w:u w:val="single"/>
+          <w:lang w:val="es-ES"/>
+        </w:rPr>
+        <w:t>Técnicas</w:t>
+      </w:r>
+      <w:r>
+        <w:rPr>
+          <w:b/>
+          <w:sz w:val="32"/>
+          <w:szCs w:val="32"/>
+          <w:u w:val="single"/>
+          <w:lang w:val="es-ES"/>
+        </w:rPr>
+        <w:t xml:space="preserve"> usadas</w:t>
+      </w:r>
+    </w:p>
+    <w:p>
+      <w:pPr>
+        <w:rPr>
+          <w:sz w:val="26"/>
+          <w:szCs w:val="26"/>
+          <w:lang w:val="es-ES"/>
+        </w:rPr>
+      </w:pPr>
+      <w:r>
+        <w:rPr>
+          <w:sz w:val="26"/>
+          <w:szCs w:val="26"/>
+          <w:lang w:val="es-ES"/>
+        </w:rPr>
+        <w:t>- Move Fields</w:t>
+      </w:r>
+    </w:p>
+    <w:p>
+      <w:pPr>
+        <w:rPr>
+          <w:sz w:val="26"/>
+          <w:szCs w:val="26"/>
+          <w:lang w:val="es-ES"/>
+        </w:rPr>
+      </w:pPr>
+      <w:r>
+        <w:rPr>
+          <w:sz w:val="26"/>
+          <w:szCs w:val="26"/>
+          <w:lang w:val="es-ES"/>
+        </w:rPr>
+        <w:t>- Encapsulate Fields</w:t>
+      </w:r>
+    </w:p>
+    <w:p>
+      <w:pPr>
+        <w:rPr>
+          <w:b/>
+          <w:noProof/>
+          <w:sz w:val="32"/>
+          <w:szCs w:val="32"/>
+          <w:u w:val="single"/>
+          <w:lang w:val="es-ES"/>
+        </w:rPr>
+      </w:pPr>
+      <w:r>
+        <w:rPr>
+          <w:b/>
+          <w:noProof/>
+          <w:u w:val="single"/>
           <w:lang w:val="es-ES"/>
         </w:rPr>
         <w:t xml:space="preserve"> </w:t>
@@ -325,381 +552,28 @@
       <w:r>
         <w:rPr>
           <w:b/>
-          <w:sz w:val="28"/>
-          <w:lang w:val="es-ES"/>
-        </w:rPr>
-        <w:t>https://github.com/Jose-Alcivar-C/TallerRefactoringG1</w:t>
-      </w:r>
-    </w:p>
-    <w:p>
-      <w:pPr>
-        <w:rPr>
-          <w:b/>
-          <w:sz w:val="28"/>
-          <w:lang w:val="es-ES"/>
-        </w:rPr>
-      </w:pPr>
-    </w:p>
-    <w:p>
-      <w:pPr>
-        <w:rPr>
-          <w:b/>
-          <w:sz w:val="28"/>
-          <w:lang w:val="es-ES"/>
-        </w:rPr>
-      </w:pPr>
-    </w:p>
-    <w:p>
-      <w:pPr>
-        <w:rPr>
-          <w:b/>
-          <w:sz w:val="28"/>
-          <w:lang w:val="es-ES"/>
-        </w:rPr>
-      </w:pPr>
-    </w:p>
-    <w:p>
-      <w:pPr>
-        <w:rPr>
-          <w:b/>
-          <w:sz w:val="28"/>
-          <w:lang w:val="es-ES"/>
-        </w:rPr>
-      </w:pPr>
-    </w:p>
-    <w:p>
-      <w:pPr>
-        <w:rPr>
-          <w:b/>
-          <w:sz w:val="28"/>
-          <w:lang w:val="es-ES"/>
-        </w:rPr>
-      </w:pPr>
-    </w:p>
-    <w:p>
-      <w:pPr>
-        <w:rPr>
-          <w:b/>
-          <w:sz w:val="28"/>
-          <w:lang w:val="es-ES"/>
-        </w:rPr>
-      </w:pPr>
-    </w:p>
-    <w:p>
-      <w:pPr>
-        <w:rPr>
-          <w:b/>
-          <w:sz w:val="28"/>
-          <w:lang w:val="es-ES"/>
-        </w:rPr>
-      </w:pPr>
-    </w:p>
-    <w:p>
-      <w:pPr>
-        <w:jc w:val="center"/>
-        <w:rPr>
-          <w:b/>
-          <w:sz w:val="48"/>
-          <w:u w:val="single"/>
-          <w:lang w:val="es-ES"/>
-        </w:rPr>
-      </w:pPr>
-      <w:r>
-        <w:rPr>
-          <w:b/>
-          <w:sz w:val="48"/>
-          <w:u w:val="single"/>
-          <w:lang w:val="es-ES"/>
-        </w:rPr>
-        <w:t xml:space="preserve">Data </w:t>
-      </w:r>
-      <w:proofErr w:type="spellStart"/>
-      <w:r>
-        <w:rPr>
-          <w:b/>
-          <w:sz w:val="48"/>
-          <w:u w:val="single"/>
-          <w:lang w:val="es-ES"/>
-        </w:rPr>
-        <w:t>class</w:t>
-      </w:r>
-      <w:proofErr w:type="spellEnd"/>
-    </w:p>
-    <w:p>
-      <w:pPr>
-        <w:jc w:val="both"/>
-        <w:rPr>
-          <w:sz w:val="26"/>
-          <w:szCs w:val="26"/>
-          <w:lang w:val="es-ES"/>
-        </w:rPr>
-      </w:pPr>
-      <w:r>
-        <w:rPr>
-          <w:sz w:val="26"/>
-          <w:szCs w:val="26"/>
-          <w:lang w:val="es-ES"/>
-        </w:rPr>
-        <w:t>La clase “</w:t>
-      </w:r>
-      <w:proofErr w:type="spellStart"/>
-      <w:r>
-        <w:rPr>
-          <w:sz w:val="26"/>
-          <w:szCs w:val="26"/>
-          <w:lang w:val="es-ES"/>
-        </w:rPr>
-        <w:t>InformacionAdicionalProfesor</w:t>
-      </w:r>
-      <w:proofErr w:type="spellEnd"/>
-      <w:r>
-        <w:rPr>
-          <w:sz w:val="26"/>
-          <w:szCs w:val="26"/>
-          <w:lang w:val="es-ES"/>
-        </w:rPr>
-        <w:t>” solamente contiene atributos que perfectamente pueden pertenecer directamente a la clase “Profesor”</w:t>
-      </w:r>
-      <w:r>
-        <w:rPr>
-          <w:sz w:val="26"/>
-          <w:szCs w:val="26"/>
-          <w:lang w:val="es-ES"/>
-        </w:rPr>
-        <w:t xml:space="preserve">. </w:t>
-      </w:r>
-      <w:r>
-        <w:rPr>
-          <w:sz w:val="26"/>
-          <w:szCs w:val="26"/>
-          <w:lang w:val="es-ES"/>
-        </w:rPr>
-        <w:t>En esta clase no hay métodos que contengan acciones adicionales, solamente contiene campos que pertenecen a la clase “Profesor”, podemos eliminar la clase “</w:t>
-      </w:r>
-      <w:proofErr w:type="spellStart"/>
-      <w:r>
-        <w:rPr>
-          <w:sz w:val="26"/>
-          <w:szCs w:val="26"/>
-          <w:lang w:val="es-ES"/>
-        </w:rPr>
-        <w:t>InformacionAdicionalProfesor</w:t>
-      </w:r>
-      <w:proofErr w:type="spellEnd"/>
-      <w:r>
-        <w:rPr>
-          <w:sz w:val="26"/>
-          <w:szCs w:val="26"/>
-          <w:lang w:val="es-ES"/>
-        </w:rPr>
-        <w:t>” y mover esos atributos a la clase “Profesor”.</w:t>
-      </w:r>
-      <w:r>
-        <w:rPr>
-          <w:sz w:val="26"/>
-          <w:szCs w:val="26"/>
-          <w:lang w:val="es-ES"/>
-        </w:rPr>
-        <w:t xml:space="preserve"> Además, podemos ver que en ambas clases estos atributos están públicos (no están encapsulados), lo cual no debería ser así</w:t>
-      </w:r>
-      <w:r>
-        <w:rPr>
-          <w:sz w:val="26"/>
-          <w:szCs w:val="26"/>
-          <w:lang w:val="es-ES"/>
-        </w:rPr>
-        <w:t>.</w:t>
-      </w:r>
-    </w:p>
-    <w:p>
-      <w:pPr>
-        <w:rPr>
-          <w:b/>
-          <w:sz w:val="32"/>
-          <w:szCs w:val="32"/>
-          <w:u w:val="single"/>
-          <w:lang w:val="es-ES"/>
-        </w:rPr>
-      </w:pPr>
-      <w:r>
-        <w:rPr>
-          <w:b/>
-          <w:sz w:val="32"/>
-          <w:szCs w:val="32"/>
-          <w:u w:val="single"/>
-          <w:lang w:val="es-ES"/>
-        </w:rPr>
-        <w:t>Consecuencias</w:t>
-      </w:r>
-    </w:p>
-    <w:p>
-      <w:pPr>
-        <w:jc w:val="both"/>
-        <w:rPr>
-          <w:sz w:val="26"/>
-          <w:szCs w:val="26"/>
-          <w:lang w:val="es-ES"/>
-        </w:rPr>
-      </w:pPr>
-      <w:r>
-        <w:rPr>
-          <w:sz w:val="26"/>
-          <w:szCs w:val="26"/>
-          <w:lang w:val="es-ES"/>
-        </w:rPr>
-        <w:t xml:space="preserve">Sería necesario crear más métodos adicionales puesto que los atributos que se usarán se encuentran repartidos entre dos clases distintas, incluso corremos el riesgo de </w:t>
-      </w:r>
-      <w:r>
-        <w:rPr>
-          <w:sz w:val="26"/>
-          <w:szCs w:val="26"/>
-          <w:lang w:val="es-ES"/>
-        </w:rPr>
-        <w:t>duplicar código en el programa.</w:t>
-      </w:r>
-    </w:p>
-    <w:p>
-      <w:pPr>
-        <w:rPr>
-          <w:b/>
-          <w:sz w:val="32"/>
-          <w:szCs w:val="32"/>
-          <w:u w:val="single"/>
-          <w:lang w:val="es-ES"/>
-        </w:rPr>
-      </w:pPr>
-      <w:r>
-        <w:rPr>
-          <w:b/>
-          <w:sz w:val="32"/>
-          <w:szCs w:val="32"/>
-          <w:u w:val="single"/>
-          <w:lang w:val="es-ES"/>
-        </w:rPr>
-        <w:t>Técnicas</w:t>
-      </w:r>
-      <w:r>
-        <w:rPr>
-          <w:b/>
-          <w:sz w:val="32"/>
-          <w:szCs w:val="32"/>
-          <w:u w:val="single"/>
-          <w:lang w:val="es-ES"/>
-        </w:rPr>
-        <w:t xml:space="preserve"> usadas</w:t>
-      </w:r>
-    </w:p>
-    <w:p>
-      <w:pPr>
-        <w:rPr>
-          <w:sz w:val="26"/>
-          <w:szCs w:val="26"/>
-          <w:lang w:val="es-ES"/>
-        </w:rPr>
-      </w:pPr>
-      <w:r>
-        <w:rPr>
-          <w:sz w:val="26"/>
-          <w:szCs w:val="26"/>
-          <w:lang w:val="es-ES"/>
-        </w:rPr>
-        <w:t xml:space="preserve">- </w:t>
-      </w:r>
-      <w:proofErr w:type="spellStart"/>
-      <w:r>
-        <w:rPr>
-          <w:sz w:val="26"/>
-          <w:szCs w:val="26"/>
-          <w:lang w:val="es-ES"/>
-        </w:rPr>
-        <w:t>Move</w:t>
-      </w:r>
-      <w:proofErr w:type="spellEnd"/>
-      <w:r>
-        <w:rPr>
-          <w:sz w:val="26"/>
-          <w:szCs w:val="26"/>
-          <w:lang w:val="es-ES"/>
-        </w:rPr>
-        <w:t xml:space="preserve"> </w:t>
-      </w:r>
-      <w:proofErr w:type="spellStart"/>
-      <w:r>
-        <w:rPr>
-          <w:sz w:val="26"/>
-          <w:szCs w:val="26"/>
-          <w:lang w:val="es-ES"/>
-        </w:rPr>
-        <w:t>Fields</w:t>
-      </w:r>
-      <w:proofErr w:type="spellEnd"/>
-    </w:p>
-    <w:p>
-      <w:pPr>
-        <w:rPr>
-          <w:sz w:val="26"/>
-          <w:szCs w:val="26"/>
-          <w:lang w:val="es-ES"/>
-        </w:rPr>
-      </w:pPr>
-      <w:r>
-        <w:rPr>
-          <w:sz w:val="26"/>
-          <w:szCs w:val="26"/>
-          <w:lang w:val="es-ES"/>
-        </w:rPr>
-        <w:t xml:space="preserve">- </w:t>
-      </w:r>
-      <w:proofErr w:type="spellStart"/>
-      <w:r>
-        <w:rPr>
-          <w:sz w:val="26"/>
-          <w:szCs w:val="26"/>
-          <w:lang w:val="es-ES"/>
-        </w:rPr>
-        <w:t>Encapsulate</w:t>
-      </w:r>
-      <w:proofErr w:type="spellEnd"/>
-      <w:r>
-        <w:rPr>
-          <w:sz w:val="26"/>
-          <w:szCs w:val="26"/>
-          <w:lang w:val="es-ES"/>
-        </w:rPr>
-        <w:t xml:space="preserve"> </w:t>
-      </w:r>
-      <w:proofErr w:type="spellStart"/>
-      <w:r>
-        <w:rPr>
-          <w:sz w:val="26"/>
-          <w:szCs w:val="26"/>
-          <w:lang w:val="es-ES"/>
-        </w:rPr>
-        <w:t>Fields</w:t>
-      </w:r>
-      <w:proofErr w:type="spellEnd"/>
-    </w:p>
-    <w:p>
-      <w:pPr>
-        <w:rPr>
-          <w:b/>
           <w:noProof/>
           <w:sz w:val="32"/>
           <w:szCs w:val="32"/>
           <w:u w:val="single"/>
           <w:lang w:val="es-ES"/>
         </w:rPr>
-      </w:pPr>
+        <w:t>Código i</w:t>
+      </w:r>
       <w:r>
         <w:rPr>
           <w:b/>
           <w:noProof/>
-          <w:u w:val="single"/>
-          <w:lang w:val="es-ES"/>
-        </w:rPr>
-        <w:t xml:space="preserve"> </w:t>
-      </w:r>
-      <w:r>
+          <w:sz w:val="32"/>
+          <w:szCs w:val="32"/>
+          <w:u w:val="single"/>
+          <w:lang w:val="es-ES"/>
+        </w:rPr>
+        <w:t>nicial</w:t>
+      </w:r>
+    </w:p>
+    <w:p>
+      <w:pPr>
         <w:rPr>
           <w:b/>
           <w:noProof/>
@@ -708,40 +582,16 @@
           <w:u w:val="single"/>
           <w:lang w:val="es-ES"/>
         </w:rPr>
-        <w:t>Código i</w:t>
-      </w:r>
+      </w:pPr>
       <w:r>
         <w:rPr>
           <w:b/>
           <w:noProof/>
-          <w:sz w:val="32"/>
-          <w:szCs w:val="32"/>
-          <w:u w:val="single"/>
-          <w:lang w:val="es-ES"/>
-        </w:rPr>
-        <w:t>nicial</w:t>
-      </w:r>
-    </w:p>
-    <w:p>
-      <w:pPr>
-        <w:rPr>
-          <w:b/>
-          <w:noProof/>
-          <w:sz w:val="32"/>
-          <w:szCs w:val="32"/>
-          <w:u w:val="single"/>
-          <w:lang w:val="es-ES"/>
-        </w:rPr>
-      </w:pPr>
-      <w:r>
-        <w:rPr>
-          <w:b/>
-          <w:noProof/>
           <w:u w:val="single"/>
           <w:lang w:val="es-EC" w:eastAsia="es-EC"/>
         </w:rPr>
         <w:drawing>
-          <wp:anchor distT="0" distB="0" distL="114300" distR="114300" simplePos="0" relativeHeight="251659264" behindDoc="1" locked="0" layoutInCell="1" allowOverlap="1" wp14:anchorId="4533D30F" wp14:editId="7034AF5A">
+          <wp:anchor distT="0" distB="0" distL="114300" distR="114300" simplePos="0" relativeHeight="251659264" behindDoc="1" locked="0" layoutInCell="1" allowOverlap="1" wp14:anchorId="38FCE32D" wp14:editId="58A3FC87">
             <wp:simplePos x="0" y="0"/>
             <wp:positionH relativeFrom="margin">
               <wp:align>center</wp:align>
@@ -853,7 +703,7 @@
           <w:lang w:val="es-EC" w:eastAsia="es-EC"/>
         </w:rPr>
         <w:drawing>
-          <wp:anchor distT="0" distB="0" distL="114300" distR="114300" simplePos="0" relativeHeight="251661312" behindDoc="1" locked="0" layoutInCell="1" allowOverlap="1" wp14:anchorId="78A8259C" wp14:editId="65B7C416">
+          <wp:anchor distT="0" distB="0" distL="114300" distR="114300" simplePos="0" relativeHeight="251661312" behindDoc="1" locked="0" layoutInCell="1" allowOverlap="1" wp14:anchorId="261BB650" wp14:editId="102DEACA">
             <wp:simplePos x="0" y="0"/>
             <wp:positionH relativeFrom="margin">
               <wp:align>center</wp:align>
@@ -1045,8 +895,9 @@
           <w:noProof/>
           <w:lang w:val="es-EC" w:eastAsia="es-EC"/>
         </w:rPr>
+        <w:lastRenderedPageBreak/>
         <w:drawing>
-          <wp:anchor distT="0" distB="0" distL="114300" distR="114300" simplePos="0" relativeHeight="251663360" behindDoc="1" locked="0" layoutInCell="1" allowOverlap="1" wp14:anchorId="55A6DECA" wp14:editId="7DBDD734">
+          <wp:anchor distT="0" distB="0" distL="114300" distR="114300" simplePos="0" relativeHeight="251663360" behindDoc="1" locked="0" layoutInCell="1" allowOverlap="1" wp14:anchorId="4C95050C" wp14:editId="0BEF8A02">
             <wp:simplePos x="0" y="0"/>
             <wp:positionH relativeFrom="margin">
               <wp:align>center</wp:align>
@@ -1110,20 +961,8 @@
           <w:u w:val="single"/>
           <w:lang w:val="es-ES"/>
         </w:rPr>
-        <w:t xml:space="preserve">Código </w:t>
-      </w:r>
-      <w:proofErr w:type="spellStart"/>
-      <w:r>
-        <w:rPr>
-          <w:b/>
-          <w:sz w:val="32"/>
-          <w:szCs w:val="32"/>
-          <w:u w:val="single"/>
-          <w:lang w:val="es-ES"/>
-        </w:rPr>
-        <w:t>refactorizado</w:t>
-      </w:r>
-      <w:proofErr w:type="spellEnd"/>
+        <w:t>Código refactorizado</w:t>
+      </w:r>
     </w:p>
     <w:p>
       <w:pPr>
@@ -1421,7 +1260,6 @@
           <w:lang w:val="es-ES"/>
         </w:rPr>
       </w:pPr>
-      <w:proofErr w:type="spellStart"/>
       <w:r>
         <w:rPr>
           <w:b/>
@@ -1430,31 +1268,9 @@
           <w:u w:val="single"/>
           <w:lang w:val="es-ES"/>
         </w:rPr>
-        <w:t>Innapropiate</w:t>
-      </w:r>
-      <w:proofErr w:type="spellEnd"/>
-      <w:r>
-        <w:rPr>
-          <w:b/>
-          <w:sz w:val="48"/>
-          <w:szCs w:val="32"/>
-          <w:u w:val="single"/>
-          <w:lang w:val="es-ES"/>
-        </w:rPr>
-        <w:t xml:space="preserve"> </w:t>
-      </w:r>
-      <w:proofErr w:type="spellStart"/>
-      <w:r>
-        <w:rPr>
-          <w:b/>
-          <w:sz w:val="48"/>
-          <w:szCs w:val="32"/>
-          <w:u w:val="single"/>
-          <w:lang w:val="es-ES"/>
-        </w:rPr>
-        <w:t>Intimacy</w:t>
-      </w:r>
-      <w:proofErr w:type="spellEnd"/>
+        <w:lastRenderedPageBreak/>
+        <w:t>Innapropiate Intimacy</w:t>
+      </w:r>
     </w:p>
     <w:p>
       <w:pPr>
@@ -1471,25 +1287,23 @@
           <w:szCs w:val="26"/>
           <w:lang w:val="es-ES"/>
         </w:rPr>
-        <w:t>La clase “</w:t>
-      </w:r>
-      <w:proofErr w:type="spellStart"/>
+        <w:t>La clase “calcularSueldoProfesor”</w:t>
+      </w:r>
       <w:r>
         <w:rPr>
           <w:sz w:val="26"/>
           <w:szCs w:val="26"/>
           <w:lang w:val="es-ES"/>
         </w:rPr>
-        <w:t>calcularSueldoProfesor</w:t>
-      </w:r>
-      <w:proofErr w:type="spellEnd"/>
+        <w:t xml:space="preserve"> contiene un método que accede directamente a los atributos de otra clase, además de eso, podemos notar que este método no tendría que estar en esta clase, debido a que perfectamente podría estar en la clase “Profesor” y tomar de ahí los atributos</w:t>
+      </w:r>
       <w:r>
         <w:rPr>
           <w:sz w:val="26"/>
           <w:szCs w:val="26"/>
           <w:lang w:val="es-ES"/>
         </w:rPr>
-        <w:t>”</w:t>
+        <w:t>, esto nos permite eliminar la clase “calcularSueldoProfesor”, puesto que está de más</w:t>
       </w:r>
       <w:r>
         <w:rPr>
@@ -1497,62 +1311,83 @@
           <w:szCs w:val="26"/>
           <w:lang w:val="es-ES"/>
         </w:rPr>
-        <w:t xml:space="preserve"> contiene un método que accede directamente a los atributos de otra clase, además de eso, podemos notar que este método no tendría que estar en esta clase, debido a que perfectamente podría estar en la clase “Profesor” y tomar de ahí los atributos</w:t>
-      </w:r>
-      <w:r>
+        <w:t>.</w:t>
+      </w:r>
+    </w:p>
+    <w:p>
+      <w:pPr>
+        <w:rPr>
+          <w:b/>
+          <w:sz w:val="32"/>
+          <w:szCs w:val="32"/>
+          <w:u w:val="single"/>
+          <w:lang w:val="es-ES"/>
+        </w:rPr>
+      </w:pPr>
+      <w:r>
+        <w:rPr>
+          <w:b/>
+          <w:sz w:val="32"/>
+          <w:szCs w:val="32"/>
+          <w:u w:val="single"/>
+          <w:lang w:val="es-ES"/>
+        </w:rPr>
+        <w:t>Consecuencias</w:t>
+      </w:r>
+    </w:p>
+    <w:p>
+      <w:pPr>
         <w:rPr>
           <w:sz w:val="26"/>
           <w:szCs w:val="26"/>
           <w:lang w:val="es-ES"/>
         </w:rPr>
-        <w:t>, esto nos permite eliminar la clase “</w:t>
-      </w:r>
-      <w:proofErr w:type="spellStart"/>
+      </w:pPr>
       <w:r>
         <w:rPr>
           <w:sz w:val="26"/>
           <w:szCs w:val="26"/>
           <w:lang w:val="es-ES"/>
         </w:rPr>
-        <w:t>calcularSueldoProfesor</w:t>
-      </w:r>
-      <w:proofErr w:type="spellEnd"/>
-      <w:r>
+        <w:t>El código se vuelve más complejo de mantener, incluso se complica el control sobre los datos de cada clase debido a que se accede directamente a ellos.</w:t>
+      </w:r>
+    </w:p>
+    <w:p>
+      <w:pPr>
+        <w:rPr>
+          <w:b/>
+          <w:sz w:val="32"/>
+          <w:szCs w:val="26"/>
+          <w:u w:val="single"/>
+          <w:lang w:val="es-ES"/>
+        </w:rPr>
+      </w:pPr>
+      <w:r>
+        <w:rPr>
+          <w:b/>
+          <w:sz w:val="32"/>
+          <w:szCs w:val="26"/>
+          <w:u w:val="single"/>
+          <w:lang w:val="es-ES"/>
+        </w:rPr>
+        <w:t>Técnicas usadas</w:t>
+      </w:r>
+    </w:p>
+    <w:p>
+      <w:pPr>
         <w:rPr>
           <w:sz w:val="26"/>
           <w:szCs w:val="26"/>
           <w:lang w:val="es-ES"/>
         </w:rPr>
-        <w:t>”, puesto que está de más</w:t>
-      </w:r>
+      </w:pPr>
       <w:r>
         <w:rPr>
           <w:sz w:val="26"/>
           <w:szCs w:val="26"/>
           <w:lang w:val="es-ES"/>
         </w:rPr>
-        <w:t>.</w:t>
-      </w:r>
-    </w:p>
-    <w:p>
-      <w:pPr>
-        <w:rPr>
-          <w:b/>
-          <w:sz w:val="32"/>
-          <w:szCs w:val="32"/>
-          <w:u w:val="single"/>
-          <w:lang w:val="es-ES"/>
-        </w:rPr>
-      </w:pPr>
-      <w:r>
-        <w:rPr>
-          <w:b/>
-          <w:sz w:val="32"/>
-          <w:szCs w:val="32"/>
-          <w:u w:val="single"/>
-          <w:lang w:val="es-ES"/>
-        </w:rPr>
-        <w:t>Consecuencias</w:t>
+        <w:t>- Encapsulate Fields</w:t>
       </w:r>
     </w:p>
     <w:p>
@@ -1569,127 +1404,17 @@
           <w:szCs w:val="26"/>
           <w:lang w:val="es-ES"/>
         </w:rPr>
-        <w:t>El código se vuelve más complejo de mantener, incluso se complica el control sobre los datos de cada clase debido a que se accede directamente a ellos.</w:t>
-      </w:r>
-    </w:p>
-    <w:p>
-      <w:pPr>
-        <w:rPr>
-          <w:b/>
-          <w:sz w:val="32"/>
-          <w:szCs w:val="26"/>
-          <w:u w:val="single"/>
-          <w:lang w:val="es-ES"/>
-        </w:rPr>
-      </w:pPr>
-      <w:r>
-        <w:rPr>
-          <w:b/>
-          <w:sz w:val="32"/>
-          <w:szCs w:val="26"/>
-          <w:u w:val="single"/>
-          <w:lang w:val="es-ES"/>
-        </w:rPr>
-        <w:t>Técnicas usadas</w:t>
-      </w:r>
-    </w:p>
-    <w:p>
-      <w:pPr>
-        <w:rPr>
-          <w:sz w:val="26"/>
-          <w:szCs w:val="26"/>
-          <w:lang w:val="es-ES"/>
-        </w:rPr>
-      </w:pPr>
-      <w:r>
-        <w:rPr>
-          <w:sz w:val="26"/>
-          <w:szCs w:val="26"/>
-          <w:lang w:val="es-ES"/>
-        </w:rPr>
-        <w:t xml:space="preserve">- </w:t>
-      </w:r>
-      <w:proofErr w:type="spellStart"/>
-      <w:r>
-        <w:rPr>
-          <w:sz w:val="26"/>
-          <w:szCs w:val="26"/>
-          <w:lang w:val="es-ES"/>
-        </w:rPr>
-        <w:t>Encapsulate</w:t>
-      </w:r>
-      <w:proofErr w:type="spellEnd"/>
-      <w:r>
-        <w:rPr>
-          <w:sz w:val="26"/>
-          <w:szCs w:val="26"/>
-          <w:lang w:val="es-ES"/>
-        </w:rPr>
-        <w:t xml:space="preserve"> </w:t>
-      </w:r>
-      <w:proofErr w:type="spellStart"/>
-      <w:r>
-        <w:rPr>
-          <w:sz w:val="26"/>
-          <w:szCs w:val="26"/>
-          <w:lang w:val="es-ES"/>
-        </w:rPr>
-        <w:t>Fields</w:t>
-      </w:r>
-      <w:proofErr w:type="spellEnd"/>
-    </w:p>
-    <w:p>
-      <w:pPr>
-        <w:rPr>
-          <w:sz w:val="26"/>
-          <w:szCs w:val="26"/>
-          <w:lang w:val="es-ES"/>
-        </w:rPr>
-      </w:pPr>
-      <w:r>
-        <w:rPr>
-          <w:sz w:val="26"/>
-          <w:szCs w:val="26"/>
-          <w:lang w:val="es-ES"/>
-        </w:rPr>
-        <w:t xml:space="preserve">- </w:t>
-      </w:r>
-      <w:proofErr w:type="spellStart"/>
-      <w:r>
-        <w:rPr>
-          <w:sz w:val="26"/>
-          <w:szCs w:val="26"/>
-          <w:lang w:val="es-ES"/>
-        </w:rPr>
-        <w:t>Move</w:t>
-      </w:r>
-      <w:proofErr w:type="spellEnd"/>
-      <w:r>
-        <w:rPr>
-          <w:sz w:val="26"/>
-          <w:szCs w:val="26"/>
-          <w:lang w:val="es-ES"/>
-        </w:rPr>
-        <w:t xml:space="preserve"> </w:t>
-      </w:r>
-      <w:proofErr w:type="spellStart"/>
-      <w:r>
-        <w:rPr>
-          <w:sz w:val="26"/>
-          <w:szCs w:val="26"/>
-          <w:lang w:val="es-ES"/>
-        </w:rPr>
-        <w:t>Method</w:t>
-      </w:r>
-      <w:proofErr w:type="spellEnd"/>
-    </w:p>
-    <w:p>
-      <w:pPr>
-        <w:rPr>
-          <w:b/>
-          <w:sz w:val="32"/>
-          <w:szCs w:val="26"/>
-          <w:u w:val="single"/>
+        <w:t>- Move Method</w:t>
+      </w:r>
+    </w:p>
+    <w:p>
+      <w:pPr>
+        <w:rPr>
+          <w:b/>
+          <w:sz w:val="32"/>
+          <w:szCs w:val="26"/>
+          <w:u w:val="single"/>
+          <w:lang w:val="es-EC"/>
         </w:rPr>
       </w:pPr>
       <w:r>
@@ -1701,7 +1426,7 @@
           <w:lang w:val="es-EC" w:eastAsia="es-EC"/>
         </w:rPr>
         <w:drawing>
-          <wp:anchor distT="0" distB="0" distL="114300" distR="114300" simplePos="0" relativeHeight="251665408" behindDoc="1" locked="0" layoutInCell="1" allowOverlap="1" wp14:anchorId="6B28CB1F" wp14:editId="17056691">
+          <wp:anchor distT="0" distB="0" distL="114300" distR="114300" simplePos="0" relativeHeight="251665408" behindDoc="1" locked="0" layoutInCell="1" allowOverlap="1" wp14:anchorId="7F8E30BC" wp14:editId="0CF09D7A">
             <wp:simplePos x="0" y="0"/>
             <wp:positionH relativeFrom="margin">
               <wp:align>center</wp:align>
@@ -1757,95 +1482,80 @@
           </wp:anchor>
         </w:drawing>
       </w:r>
-      <w:proofErr w:type="spellStart"/>
-      <w:r>
-        <w:rPr>
-          <w:b/>
-          <w:sz w:val="32"/>
-          <w:szCs w:val="26"/>
-          <w:u w:val="single"/>
-        </w:rPr>
-        <w:t>Código</w:t>
-      </w:r>
-      <w:proofErr w:type="spellEnd"/>
-      <w:r>
-        <w:rPr>
-          <w:b/>
-          <w:sz w:val="32"/>
-          <w:szCs w:val="26"/>
-          <w:u w:val="single"/>
-        </w:rPr>
-        <w:t xml:space="preserve"> </w:t>
-      </w:r>
-      <w:proofErr w:type="spellStart"/>
-      <w:r>
-        <w:rPr>
-          <w:b/>
-          <w:sz w:val="32"/>
-          <w:szCs w:val="26"/>
-          <w:u w:val="single"/>
-        </w:rPr>
-        <w:t>inicial</w:t>
-      </w:r>
-      <w:proofErr w:type="spellEnd"/>
-    </w:p>
-    <w:p>
-      <w:pPr>
-        <w:rPr>
-          <w:b/>
-          <w:sz w:val="32"/>
-          <w:szCs w:val="26"/>
-          <w:u w:val="single"/>
-        </w:rPr>
-      </w:pPr>
-    </w:p>
-    <w:p>
-      <w:pPr>
-        <w:rPr>
-          <w:b/>
-          <w:sz w:val="32"/>
-          <w:szCs w:val="26"/>
-          <w:u w:val="single"/>
-        </w:rPr>
-      </w:pPr>
-    </w:p>
-    <w:p>
-      <w:pPr>
-        <w:rPr>
-          <w:b/>
-          <w:sz w:val="32"/>
-          <w:szCs w:val="26"/>
-          <w:u w:val="single"/>
-        </w:rPr>
-      </w:pPr>
-    </w:p>
-    <w:p>
-      <w:pPr>
-        <w:rPr>
-          <w:b/>
-          <w:sz w:val="32"/>
-          <w:szCs w:val="26"/>
-          <w:u w:val="single"/>
-        </w:rPr>
-      </w:pPr>
-    </w:p>
-    <w:p>
-      <w:pPr>
-        <w:rPr>
-          <w:b/>
-          <w:sz w:val="32"/>
-          <w:szCs w:val="26"/>
-          <w:u w:val="single"/>
-        </w:rPr>
-      </w:pPr>
-    </w:p>
-    <w:p>
-      <w:pPr>
-        <w:rPr>
-          <w:b/>
-          <w:sz w:val="32"/>
-          <w:szCs w:val="26"/>
-          <w:u w:val="single"/>
+      <w:r>
+        <w:rPr>
+          <w:b/>
+          <w:sz w:val="32"/>
+          <w:szCs w:val="26"/>
+          <w:u w:val="single"/>
+          <w:lang w:val="es-EC"/>
+        </w:rPr>
+        <w:t>Código inicial</w:t>
+      </w:r>
+    </w:p>
+    <w:p>
+      <w:pPr>
+        <w:rPr>
+          <w:b/>
+          <w:sz w:val="32"/>
+          <w:szCs w:val="26"/>
+          <w:u w:val="single"/>
+          <w:lang w:val="es-EC"/>
+        </w:rPr>
+      </w:pPr>
+    </w:p>
+    <w:p>
+      <w:pPr>
+        <w:rPr>
+          <w:b/>
+          <w:sz w:val="32"/>
+          <w:szCs w:val="26"/>
+          <w:u w:val="single"/>
+          <w:lang w:val="es-EC"/>
+        </w:rPr>
+      </w:pPr>
+    </w:p>
+    <w:p>
+      <w:pPr>
+        <w:rPr>
+          <w:b/>
+          <w:sz w:val="32"/>
+          <w:szCs w:val="26"/>
+          <w:u w:val="single"/>
+          <w:lang w:val="es-EC"/>
+        </w:rPr>
+      </w:pPr>
+    </w:p>
+    <w:p>
+      <w:pPr>
+        <w:rPr>
+          <w:b/>
+          <w:sz w:val="32"/>
+          <w:szCs w:val="26"/>
+          <w:u w:val="single"/>
+          <w:lang w:val="es-EC"/>
+        </w:rPr>
+      </w:pPr>
+    </w:p>
+    <w:p>
+      <w:pPr>
+        <w:rPr>
+          <w:b/>
+          <w:sz w:val="32"/>
+          <w:szCs w:val="26"/>
+          <w:u w:val="single"/>
+          <w:lang w:val="es-EC"/>
+        </w:rPr>
+      </w:pPr>
+    </w:p>
+    <w:p>
+      <w:pPr>
+        <w:rPr>
+          <w:b/>
+          <w:sz w:val="32"/>
+          <w:szCs w:val="26"/>
+          <w:u w:val="single"/>
+          <w:lang w:val="es-EC"/>
         </w:rPr>
       </w:pPr>
       <w:r>
@@ -1854,7 +1564,7 @@
           <w:lang w:val="es-EC" w:eastAsia="es-EC"/>
         </w:rPr>
         <w:drawing>
-          <wp:anchor distT="0" distB="0" distL="114300" distR="114300" simplePos="0" relativeHeight="251667456" behindDoc="1" locked="0" layoutInCell="1" allowOverlap="1" wp14:anchorId="390C2A53" wp14:editId="22C089D2">
+          <wp:anchor distT="0" distB="0" distL="114300" distR="114300" simplePos="0" relativeHeight="251667456" behindDoc="1" locked="0" layoutInCell="1" allowOverlap="1" wp14:anchorId="05D60A7F" wp14:editId="7F5D4DF3">
             <wp:simplePos x="0" y="0"/>
             <wp:positionH relativeFrom="margin">
               <wp:align>center</wp:align>
@@ -1910,145 +1620,135 @@
           </wp:anchor>
         </w:drawing>
       </w:r>
-      <w:proofErr w:type="spellStart"/>
-      <w:r>
-        <w:rPr>
-          <w:b/>
-          <w:sz w:val="32"/>
-          <w:szCs w:val="26"/>
-          <w:u w:val="single"/>
-        </w:rPr>
-        <w:t>Código</w:t>
-      </w:r>
-      <w:proofErr w:type="spellEnd"/>
-      <w:r>
-        <w:rPr>
-          <w:b/>
-          <w:sz w:val="32"/>
-          <w:szCs w:val="26"/>
-          <w:u w:val="single"/>
-        </w:rPr>
-        <w:t xml:space="preserve"> </w:t>
-      </w:r>
-      <w:proofErr w:type="spellStart"/>
-      <w:r>
-        <w:rPr>
-          <w:b/>
-          <w:sz w:val="32"/>
-          <w:szCs w:val="26"/>
-          <w:u w:val="single"/>
-        </w:rPr>
-        <w:t>Refactorizado</w:t>
-      </w:r>
-      <w:proofErr w:type="spellEnd"/>
-    </w:p>
-    <w:p>
-      <w:pPr>
-        <w:rPr>
-          <w:b/>
-          <w:sz w:val="32"/>
-          <w:szCs w:val="26"/>
-          <w:u w:val="single"/>
-        </w:rPr>
-      </w:pPr>
-    </w:p>
-    <w:p>
-      <w:pPr>
-        <w:rPr>
-          <w:b/>
-          <w:sz w:val="32"/>
-          <w:szCs w:val="26"/>
-          <w:u w:val="single"/>
-        </w:rPr>
-      </w:pPr>
-    </w:p>
-    <w:p>
-      <w:pPr>
-        <w:rPr>
-          <w:b/>
-          <w:sz w:val="32"/>
-          <w:szCs w:val="26"/>
-          <w:u w:val="single"/>
-        </w:rPr>
-      </w:pPr>
-    </w:p>
-    <w:p>
-      <w:pPr>
-        <w:rPr>
-          <w:b/>
-          <w:sz w:val="32"/>
-          <w:szCs w:val="26"/>
-          <w:u w:val="single"/>
-        </w:rPr>
-      </w:pPr>
-    </w:p>
-    <w:p>
-      <w:pPr>
-        <w:rPr>
-          <w:b/>
-          <w:sz w:val="32"/>
-          <w:szCs w:val="26"/>
-          <w:u w:val="single"/>
-        </w:rPr>
-      </w:pPr>
-    </w:p>
-    <w:p>
-      <w:pPr>
-        <w:rPr>
-          <w:b/>
-          <w:sz w:val="32"/>
-          <w:szCs w:val="26"/>
-          <w:u w:val="single"/>
-        </w:rPr>
-      </w:pPr>
-    </w:p>
-    <w:p>
-      <w:pPr>
-        <w:rPr>
-          <w:b/>
-          <w:sz w:val="32"/>
-          <w:szCs w:val="26"/>
-          <w:u w:val="single"/>
-        </w:rPr>
-      </w:pPr>
-    </w:p>
-    <w:p>
-      <w:pPr>
-        <w:rPr>
-          <w:b/>
-          <w:sz w:val="32"/>
-          <w:szCs w:val="26"/>
-          <w:u w:val="single"/>
-        </w:rPr>
-      </w:pPr>
-    </w:p>
-    <w:p>
-      <w:pPr>
-        <w:rPr>
-          <w:b/>
-          <w:sz w:val="32"/>
-          <w:szCs w:val="26"/>
-          <w:u w:val="single"/>
-        </w:rPr>
-      </w:pPr>
-    </w:p>
-    <w:p>
-      <w:pPr>
-        <w:rPr>
-          <w:b/>
-          <w:sz w:val="32"/>
-          <w:szCs w:val="26"/>
-          <w:u w:val="single"/>
-        </w:rPr>
-      </w:pPr>
-    </w:p>
-    <w:p>
-      <w:pPr>
-        <w:rPr>
-          <w:b/>
-          <w:sz w:val="32"/>
-          <w:szCs w:val="26"/>
-          <w:u w:val="single"/>
+      <w:r>
+        <w:rPr>
+          <w:b/>
+          <w:sz w:val="32"/>
+          <w:szCs w:val="26"/>
+          <w:u w:val="single"/>
+          <w:lang w:val="es-EC"/>
+        </w:rPr>
+        <w:t>Código Refactorizado</w:t>
+      </w:r>
+    </w:p>
+    <w:p>
+      <w:pPr>
+        <w:rPr>
+          <w:b/>
+          <w:sz w:val="32"/>
+          <w:szCs w:val="26"/>
+          <w:u w:val="single"/>
+          <w:lang w:val="es-EC"/>
+        </w:rPr>
+      </w:pPr>
+    </w:p>
+    <w:p>
+      <w:pPr>
+        <w:rPr>
+          <w:b/>
+          <w:sz w:val="32"/>
+          <w:szCs w:val="26"/>
+          <w:u w:val="single"/>
+          <w:lang w:val="es-EC"/>
+        </w:rPr>
+      </w:pPr>
+    </w:p>
+    <w:p>
+      <w:pPr>
+        <w:rPr>
+          <w:b/>
+          <w:sz w:val="32"/>
+          <w:szCs w:val="26"/>
+          <w:u w:val="single"/>
+          <w:lang w:val="es-EC"/>
+        </w:rPr>
+      </w:pPr>
+    </w:p>
+    <w:p>
+      <w:pPr>
+        <w:rPr>
+          <w:b/>
+          <w:sz w:val="32"/>
+          <w:szCs w:val="26"/>
+          <w:u w:val="single"/>
+          <w:lang w:val="es-EC"/>
+        </w:rPr>
+      </w:pPr>
+    </w:p>
+    <w:p>
+      <w:pPr>
+        <w:rPr>
+          <w:b/>
+          <w:sz w:val="32"/>
+          <w:szCs w:val="26"/>
+          <w:u w:val="single"/>
+          <w:lang w:val="es-EC"/>
+        </w:rPr>
+      </w:pPr>
+    </w:p>
+    <w:p>
+      <w:pPr>
+        <w:rPr>
+          <w:b/>
+          <w:sz w:val="32"/>
+          <w:szCs w:val="26"/>
+          <w:u w:val="single"/>
+          <w:lang w:val="es-EC"/>
+        </w:rPr>
+      </w:pPr>
+    </w:p>
+    <w:p>
+      <w:pPr>
+        <w:rPr>
+          <w:b/>
+          <w:sz w:val="32"/>
+          <w:szCs w:val="26"/>
+          <w:u w:val="single"/>
+          <w:lang w:val="es-EC"/>
+        </w:rPr>
+      </w:pPr>
+    </w:p>
+    <w:p>
+      <w:pPr>
+        <w:rPr>
+          <w:b/>
+          <w:sz w:val="32"/>
+          <w:szCs w:val="26"/>
+          <w:u w:val="single"/>
+          <w:lang w:val="es-EC"/>
+        </w:rPr>
+      </w:pPr>
+    </w:p>
+    <w:p>
+      <w:pPr>
+        <w:rPr>
+          <w:b/>
+          <w:sz w:val="32"/>
+          <w:szCs w:val="26"/>
+          <w:u w:val="single"/>
+          <w:lang w:val="es-EC"/>
+        </w:rPr>
+      </w:pPr>
+    </w:p>
+    <w:p>
+      <w:pPr>
+        <w:rPr>
+          <w:b/>
+          <w:sz w:val="32"/>
+          <w:szCs w:val="26"/>
+          <w:u w:val="single"/>
+          <w:lang w:val="es-EC"/>
+        </w:rPr>
+      </w:pPr>
+    </w:p>
+    <w:p>
+      <w:pPr>
+        <w:rPr>
+          <w:b/>
+          <w:sz w:val="32"/>
+          <w:szCs w:val="26"/>
+          <w:u w:val="single"/>
+          <w:lang w:val="es-EC"/>
         </w:rPr>
       </w:pPr>
     </w:p>
@@ -2060,15 +1760,18 @@
           <w:sz w:val="32"/>
           <w:szCs w:val="32"/>
           <w:u w:val="single"/>
-        </w:rPr>
-      </w:pPr>
-      <w:r>
-        <w:rPr>
-          <w:b/>
-          <w:sz w:val="32"/>
-          <w:szCs w:val="32"/>
-          <w:u w:val="single"/>
-        </w:rPr>
+          <w:lang w:val="es-EC"/>
+        </w:rPr>
+      </w:pPr>
+      <w:r>
+        <w:rPr>
+          <w:b/>
+          <w:sz w:val="32"/>
+          <w:szCs w:val="32"/>
+          <w:u w:val="single"/>
+          <w:lang w:val="es-EC"/>
+        </w:rPr>
+        <w:lastRenderedPageBreak/>
         <w:t>SPECULATIVE GENERALITY</w:t>
       </w:r>
     </w:p>
@@ -2087,284 +1790,127 @@
           <w:szCs w:val="26"/>
           <w:lang w:val="es-US"/>
         </w:rPr>
-        <w:t xml:space="preserve">La clase profesor tiene muchos campos que no son utilizados. Por lo tanto se tiene el </w:t>
-      </w:r>
-      <w:proofErr w:type="spellStart"/>
+        <w:t xml:space="preserve">La clase profesor tiene muchos campos que no son utilizados. Por lo tanto se tiene el code smell “Speculative Generality”. Si se refactoriza esta parte se tendrá un código </w:t>
+      </w:r>
       <w:r>
         <w:rPr>
           <w:sz w:val="26"/>
           <w:szCs w:val="26"/>
           <w:lang w:val="es-US"/>
         </w:rPr>
-        <w:t>code</w:t>
-      </w:r>
-      <w:proofErr w:type="spellEnd"/>
+        <w:t>más</w:t>
+      </w:r>
       <w:r>
         <w:rPr>
           <w:sz w:val="26"/>
           <w:szCs w:val="26"/>
           <w:lang w:val="es-US"/>
         </w:rPr>
-        <w:t xml:space="preserve"> </w:t>
-      </w:r>
-      <w:proofErr w:type="spellStart"/>
+        <w:t xml:space="preserve"> delgado y un soporte </w:t>
+      </w:r>
       <w:r>
         <w:rPr>
           <w:sz w:val="26"/>
           <w:szCs w:val="26"/>
           <w:lang w:val="es-US"/>
         </w:rPr>
-        <w:t>smell</w:t>
-      </w:r>
-      <w:proofErr w:type="spellEnd"/>
+        <w:t>más</w:t>
+      </w:r>
       <w:r>
         <w:rPr>
           <w:sz w:val="26"/>
           <w:szCs w:val="26"/>
           <w:lang w:val="es-US"/>
         </w:rPr>
-        <w:t xml:space="preserve"> “</w:t>
-      </w:r>
-      <w:proofErr w:type="spellStart"/>
-      <w:r>
+        <w:t xml:space="preserve"> sencillo.</w:t>
+      </w:r>
+    </w:p>
+    <w:p>
+      <w:pPr>
+        <w:rPr>
+          <w:b/>
+          <w:sz w:val="32"/>
+          <w:szCs w:val="32"/>
+          <w:u w:val="single"/>
+          <w:lang w:val="es-ES"/>
+        </w:rPr>
+      </w:pPr>
+      <w:r>
+        <w:rPr>
+          <w:b/>
+          <w:sz w:val="32"/>
+          <w:szCs w:val="32"/>
+          <w:u w:val="single"/>
+          <w:lang w:val="es-ES"/>
+        </w:rPr>
+        <w:t>Consecuencias</w:t>
+      </w:r>
+    </w:p>
+    <w:p>
+      <w:pPr>
         <w:rPr>
           <w:sz w:val="26"/>
           <w:szCs w:val="26"/>
+          <w:lang w:val="es-ES"/>
+        </w:rPr>
+      </w:pPr>
+      <w:r>
+        <w:rPr>
+          <w:sz w:val="26"/>
+          <w:szCs w:val="26"/>
+          <w:lang w:val="es-ES"/>
+        </w:rPr>
+        <w:t>El código se vuelve largo y difícil de entender con tantos campos en una sola clase.</w:t>
+      </w:r>
+    </w:p>
+    <w:p>
+      <w:pPr>
+        <w:rPr>
+          <w:b/>
+          <w:sz w:val="32"/>
+          <w:szCs w:val="26"/>
+          <w:u w:val="single"/>
+          <w:lang w:val="es-ES"/>
+        </w:rPr>
+      </w:pPr>
+      <w:r>
+        <w:rPr>
+          <w:b/>
+          <w:sz w:val="32"/>
+          <w:szCs w:val="26"/>
+          <w:u w:val="single"/>
+          <w:lang w:val="es-ES"/>
+        </w:rPr>
+        <w:t>Técnicas usadas</w:t>
+      </w:r>
+    </w:p>
+    <w:p>
+      <w:pPr>
+        <w:jc w:val="both"/>
+        <w:rPr>
+          <w:sz w:val="26"/>
+          <w:szCs w:val="26"/>
           <w:lang w:val="es-US"/>
         </w:rPr>
-        <w:t>Speculative</w:t>
-      </w:r>
-      <w:proofErr w:type="spellEnd"/>
+      </w:pPr>
       <w:r>
         <w:rPr>
           <w:sz w:val="26"/>
           <w:szCs w:val="26"/>
           <w:lang w:val="es-US"/>
         </w:rPr>
-        <w:t xml:space="preserve"> </w:t>
-      </w:r>
-      <w:proofErr w:type="spellStart"/>
-      <w:r>
-        <w:rPr>
-          <w:sz w:val="26"/>
-          <w:szCs w:val="26"/>
-          <w:lang w:val="es-US"/>
-        </w:rPr>
-        <w:t>Generality</w:t>
-      </w:r>
-      <w:proofErr w:type="spellEnd"/>
-      <w:r>
-        <w:rPr>
-          <w:sz w:val="26"/>
-          <w:szCs w:val="26"/>
-          <w:lang w:val="es-US"/>
-        </w:rPr>
-        <w:t xml:space="preserve">”. Si se </w:t>
-      </w:r>
-      <w:proofErr w:type="spellStart"/>
-      <w:r>
-        <w:rPr>
-          <w:sz w:val="26"/>
-          <w:szCs w:val="26"/>
-          <w:lang w:val="es-US"/>
-        </w:rPr>
-        <w:t>refactoriza</w:t>
-      </w:r>
-      <w:proofErr w:type="spellEnd"/>
-      <w:r>
-        <w:rPr>
-          <w:sz w:val="26"/>
-          <w:szCs w:val="26"/>
-          <w:lang w:val="es-US"/>
-        </w:rPr>
-        <w:t xml:space="preserve"> esta parte se tendrá un código </w:t>
-      </w:r>
-      <w:r>
-        <w:rPr>
-          <w:sz w:val="26"/>
-          <w:szCs w:val="26"/>
-          <w:lang w:val="es-US"/>
-        </w:rPr>
-        <w:t>más</w:t>
-      </w:r>
-      <w:r>
-        <w:rPr>
-          <w:sz w:val="26"/>
-          <w:szCs w:val="26"/>
-          <w:lang w:val="es-US"/>
-        </w:rPr>
-        <w:t xml:space="preserve"> delgado y un soporte </w:t>
-      </w:r>
-      <w:r>
-        <w:rPr>
-          <w:sz w:val="26"/>
-          <w:szCs w:val="26"/>
-          <w:lang w:val="es-US"/>
-        </w:rPr>
-        <w:t>más</w:t>
-      </w:r>
-      <w:bookmarkStart w:id="0" w:name="_GoBack"/>
-      <w:bookmarkEnd w:id="0"/>
-      <w:r>
-        <w:rPr>
-          <w:sz w:val="26"/>
-          <w:szCs w:val="26"/>
-          <w:lang w:val="es-US"/>
-        </w:rPr>
-        <w:t xml:space="preserve"> sencillo.</w:t>
-      </w:r>
-    </w:p>
-    <w:p>
-      <w:pPr>
-        <w:rPr>
-          <w:b/>
-          <w:sz w:val="32"/>
-          <w:szCs w:val="32"/>
-          <w:u w:val="single"/>
-          <w:lang w:val="es-ES"/>
-        </w:rPr>
-      </w:pPr>
-      <w:r>
-        <w:rPr>
-          <w:b/>
-          <w:sz w:val="32"/>
-          <w:szCs w:val="32"/>
-          <w:u w:val="single"/>
-          <w:lang w:val="es-ES"/>
-        </w:rPr>
-        <w:t>Consecuencias</w:t>
-      </w:r>
-    </w:p>
-    <w:p>
-      <w:pPr>
-        <w:rPr>
-          <w:sz w:val="26"/>
-          <w:szCs w:val="26"/>
-          <w:lang w:val="es-ES"/>
-        </w:rPr>
-      </w:pPr>
-      <w:r>
-        <w:rPr>
-          <w:sz w:val="26"/>
-          <w:szCs w:val="26"/>
-          <w:lang w:val="es-ES"/>
-        </w:rPr>
-        <w:t>El código se vuelve largo y difícil de entender con tantos campos en una sola clase.</w:t>
-      </w:r>
-    </w:p>
-    <w:p>
-      <w:pPr>
-        <w:rPr>
-          <w:b/>
-          <w:sz w:val="32"/>
-          <w:szCs w:val="26"/>
-          <w:u w:val="single"/>
-          <w:lang w:val="es-ES"/>
-        </w:rPr>
-      </w:pPr>
-      <w:r>
-        <w:rPr>
-          <w:b/>
-          <w:sz w:val="32"/>
-          <w:szCs w:val="26"/>
-          <w:u w:val="single"/>
-          <w:lang w:val="es-ES"/>
-        </w:rPr>
-        <w:t>Técnicas usadas</w:t>
-      </w:r>
-    </w:p>
-    <w:p>
-      <w:pPr>
-        <w:jc w:val="both"/>
-        <w:rPr>
-          <w:sz w:val="26"/>
-          <w:szCs w:val="26"/>
-          <w:lang w:val="es-US"/>
-        </w:rPr>
-      </w:pPr>
-      <w:r>
-        <w:rPr>
-          <w:sz w:val="26"/>
-          <w:szCs w:val="26"/>
-          <w:lang w:val="es-US"/>
-        </w:rPr>
-        <w:t xml:space="preserve">Para </w:t>
-      </w:r>
-      <w:proofErr w:type="spellStart"/>
-      <w:r>
-        <w:rPr>
-          <w:sz w:val="26"/>
-          <w:szCs w:val="26"/>
-          <w:lang w:val="es-US"/>
-        </w:rPr>
-        <w:t>refactorizar</w:t>
-      </w:r>
-      <w:proofErr w:type="spellEnd"/>
-      <w:r>
-        <w:rPr>
-          <w:sz w:val="26"/>
-          <w:szCs w:val="26"/>
-          <w:lang w:val="es-US"/>
-        </w:rPr>
-        <w:t xml:space="preserve"> esto simplemente se eliminan estos campos que no se van a usar. En este caso solo se dejaran los campos de código, nombre y apellido para identificar al profesor y los años de trabajo y el </w:t>
-      </w:r>
-      <w:proofErr w:type="spellStart"/>
-      <w:r>
-        <w:rPr>
-          <w:sz w:val="26"/>
-          <w:szCs w:val="26"/>
-          <w:lang w:val="es-US"/>
-        </w:rPr>
-        <w:t>bonofijo</w:t>
-      </w:r>
-      <w:proofErr w:type="spellEnd"/>
-      <w:r>
-        <w:rPr>
-          <w:sz w:val="26"/>
-          <w:szCs w:val="26"/>
-          <w:lang w:val="es-US"/>
-        </w:rPr>
-        <w:t xml:space="preserve"> porque se usan en el método </w:t>
-      </w:r>
-      <w:proofErr w:type="spellStart"/>
-      <w:proofErr w:type="gramStart"/>
-      <w:r>
-        <w:rPr>
-          <w:sz w:val="26"/>
-          <w:szCs w:val="26"/>
-          <w:lang w:val="es-US"/>
-        </w:rPr>
-        <w:t>calcularSueldo</w:t>
-      </w:r>
-      <w:proofErr w:type="spellEnd"/>
-      <w:r>
-        <w:rPr>
-          <w:sz w:val="26"/>
-          <w:szCs w:val="26"/>
-          <w:lang w:val="es-US"/>
-        </w:rPr>
-        <w:t>(</w:t>
-      </w:r>
-      <w:proofErr w:type="gramEnd"/>
-      <w:r>
-        <w:rPr>
-          <w:sz w:val="26"/>
-          <w:szCs w:val="26"/>
-          <w:lang w:val="es-US"/>
-        </w:rPr>
-        <w:t>).</w:t>
-      </w:r>
-    </w:p>
-    <w:p>
-      <w:pPr>
-        <w:rPr>
-          <w:b/>
-          <w:sz w:val="32"/>
-          <w:szCs w:val="26"/>
-          <w:u w:val="single"/>
-        </w:rPr>
-      </w:pPr>
-      <w:proofErr w:type="spellStart"/>
+        <w:t>Para refactorizar esto simplemente se eliminan estos campos que no se van a usar. En este caso solo se dejaran los campos de código, nombre y apellido para identificar al profesor y los años de trabajo y el bonofijo porque se usan en el método calcularSueldo().</w:t>
+      </w:r>
+    </w:p>
+    <w:p>
+      <w:pPr>
+        <w:rPr>
+          <w:b/>
+          <w:sz w:val="32"/>
+          <w:szCs w:val="26"/>
+          <w:u w:val="single"/>
+        </w:rPr>
+      </w:pPr>
       <w:r>
         <w:rPr>
           <w:b/>
@@ -2381,29 +1927,8 @@
           <w:szCs w:val="26"/>
           <w:u w:val="single"/>
         </w:rPr>
-        <w:t>ódigo</w:t>
-      </w:r>
-      <w:proofErr w:type="spellEnd"/>
-      <w:r>
-        <w:rPr>
-          <w:b/>
-          <w:sz w:val="32"/>
-          <w:szCs w:val="26"/>
-          <w:u w:val="single"/>
-        </w:rPr>
-        <w:t xml:space="preserve"> </w:t>
-      </w:r>
-      <w:proofErr w:type="spellStart"/>
-      <w:r>
-        <w:rPr>
-          <w:b/>
-          <w:sz w:val="32"/>
-          <w:szCs w:val="26"/>
-          <w:u w:val="single"/>
-        </w:rPr>
-        <w:t>inicial</w:t>
-      </w:r>
-      <w:proofErr w:type="spellEnd"/>
+        <w:t>ódigo inicial</w:t>
+      </w:r>
     </w:p>
     <w:p>
       <w:pPr>
@@ -2420,7 +1945,7 @@
           <w:lang w:val="es-EC" w:eastAsia="es-EC"/>
         </w:rPr>
         <w:drawing>
-          <wp:inline distT="0" distB="0" distL="0" distR="0" wp14:anchorId="5825E278" wp14:editId="406E05D6">
+          <wp:inline distT="0" distB="0" distL="0" distR="0" wp14:anchorId="39845CBD" wp14:editId="25E68312">
             <wp:extent cx="5943600" cy="2612390"/>
             <wp:effectExtent l="0" t="0" r="0" b="0"/>
             <wp:docPr id="6" name="Imagen 6"/>
@@ -2471,37 +1996,15 @@
           <w:u w:val="single"/>
         </w:rPr>
       </w:pPr>
-      <w:proofErr w:type="spellStart"/>
-      <w:r>
-        <w:rPr>
-          <w:b/>
-          <w:sz w:val="32"/>
-          <w:szCs w:val="26"/>
-          <w:u w:val="single"/>
-        </w:rPr>
-        <w:t>Código</w:t>
-      </w:r>
-      <w:proofErr w:type="spellEnd"/>
-      <w:r>
-        <w:rPr>
-          <w:b/>
-          <w:sz w:val="32"/>
-          <w:szCs w:val="26"/>
-          <w:u w:val="single"/>
-        </w:rPr>
-        <w:t xml:space="preserve"> </w:t>
-      </w:r>
-      <w:proofErr w:type="spellStart"/>
-      <w:r>
-        <w:rPr>
-          <w:b/>
-          <w:sz w:val="32"/>
-          <w:szCs w:val="26"/>
-          <w:u w:val="single"/>
-        </w:rPr>
-        <w:t>Refactorizado</w:t>
-      </w:r>
-      <w:proofErr w:type="spellEnd"/>
+      <w:r>
+        <w:rPr>
+          <w:b/>
+          <w:sz w:val="32"/>
+          <w:szCs w:val="26"/>
+          <w:u w:val="single"/>
+        </w:rPr>
+        <w:t>Código Refactorizado</w:t>
+      </w:r>
     </w:p>
     <w:p>
       <w:pPr>
@@ -2518,7 +2021,7 @@
           <w:lang w:val="es-EC" w:eastAsia="es-EC"/>
         </w:rPr>
         <w:drawing>
-          <wp:inline distT="0" distB="0" distL="0" distR="0" wp14:anchorId="40A5FCA6" wp14:editId="3ADA47CB">
+          <wp:inline distT="0" distB="0" distL="0" distR="0" wp14:anchorId="173F1D29" wp14:editId="6B4E7CA4">
             <wp:extent cx="5943600" cy="2349500"/>
             <wp:effectExtent l="0" t="0" r="0" b="0"/>
             <wp:docPr id="8" name="Imagen 8"/>
@@ -2595,15 +2098,18 @@
           <w:sz w:val="32"/>
           <w:szCs w:val="32"/>
           <w:u w:val="single"/>
-        </w:rPr>
-      </w:pPr>
-      <w:r>
-        <w:rPr>
-          <w:b/>
-          <w:sz w:val="32"/>
-          <w:szCs w:val="32"/>
-          <w:u w:val="single"/>
-        </w:rPr>
+          <w:lang w:val="es-EC"/>
+        </w:rPr>
+      </w:pPr>
+      <w:r>
+        <w:rPr>
+          <w:b/>
+          <w:sz w:val="32"/>
+          <w:szCs w:val="32"/>
+          <w:u w:val="single"/>
+          <w:lang w:val="es-EC"/>
+        </w:rPr>
+        <w:lastRenderedPageBreak/>
         <w:t>Duplicate Code</w:t>
       </w:r>
     </w:p>
@@ -2622,43 +2128,7 @@
           <w:szCs w:val="26"/>
           <w:lang w:val="es-US"/>
         </w:rPr>
-        <w:t xml:space="preserve">La clase estudiante tiene 2 métodos llamados </w:t>
-      </w:r>
-      <w:proofErr w:type="spellStart"/>
-      <w:r>
-        <w:rPr>
-          <w:sz w:val="26"/>
-          <w:szCs w:val="26"/>
-          <w:lang w:val="es-US"/>
-        </w:rPr>
-        <w:t>CalcularNotaInicial</w:t>
-      </w:r>
-      <w:proofErr w:type="spellEnd"/>
-      <w:r>
-        <w:rPr>
-          <w:sz w:val="26"/>
-          <w:szCs w:val="26"/>
-          <w:lang w:val="es-US"/>
-        </w:rPr>
-        <w:t xml:space="preserve"> y </w:t>
-      </w:r>
-      <w:proofErr w:type="spellStart"/>
-      <w:r>
-        <w:rPr>
-          <w:sz w:val="26"/>
-          <w:szCs w:val="26"/>
-          <w:lang w:val="es-US"/>
-        </w:rPr>
-        <w:t>CalcularNotaFinal</w:t>
-      </w:r>
-      <w:proofErr w:type="spellEnd"/>
-      <w:r>
-        <w:rPr>
-          <w:sz w:val="26"/>
-          <w:szCs w:val="26"/>
-          <w:lang w:val="es-US"/>
-        </w:rPr>
-        <w:t>, los cuales tienen código duplicado.</w:t>
+        <w:t>La clase estudiante tiene 2 métodos llamados CalcularNotaInicial y CalcularNotaFinal, los cuales tienen código duplicado.</w:t>
       </w:r>
     </w:p>
     <w:p>
@@ -2731,51 +2201,18 @@
           <w:sz w:val="28"/>
           <w:lang w:val="es-US"/>
         </w:rPr>
-        <w:t>Para arreglar esto, se usó la técnica de refactorización "</w:t>
-      </w:r>
-      <w:proofErr w:type="spellStart"/>
-      <w:r>
-        <w:rPr>
-          <w:sz w:val="28"/>
-          <w:lang w:val="es-US"/>
-        </w:rPr>
-        <w:t>Extract</w:t>
-      </w:r>
-      <w:proofErr w:type="spellEnd"/>
-      <w:r>
-        <w:rPr>
-          <w:sz w:val="28"/>
-          <w:lang w:val="es-US"/>
-        </w:rPr>
-        <w:t xml:space="preserve"> </w:t>
-      </w:r>
-      <w:proofErr w:type="spellStart"/>
-      <w:r>
-        <w:rPr>
-          <w:sz w:val="28"/>
-          <w:lang w:val="es-US"/>
-        </w:rPr>
-        <w:t>method</w:t>
-      </w:r>
-      <w:proofErr w:type="spellEnd"/>
-      <w:r>
-        <w:rPr>
-          <w:sz w:val="28"/>
-          <w:lang w:val="es-US"/>
-        </w:rPr>
-        <w:t>", la cual extrae un fragmento de código en común que se puede agrupar en un solo método para facilitar la modificación de esa funcionalidad.</w:t>
-      </w:r>
-    </w:p>
-    <w:p>
-      <w:pPr>
-        <w:rPr>
-          <w:b/>
-          <w:sz w:val="32"/>
-          <w:szCs w:val="26"/>
-          <w:u w:val="single"/>
-        </w:rPr>
-      </w:pPr>
-      <w:proofErr w:type="spellStart"/>
+        <w:t>Para arreglar esto, se usó la técnica de refactorización "Extract method", la cual extrae un fragmento de código en común que se puede agrupar en un solo método para facilitar la modificación de esa funcionalidad.</w:t>
+      </w:r>
+    </w:p>
+    <w:p>
+      <w:pPr>
+        <w:rPr>
+          <w:b/>
+          <w:sz w:val="32"/>
+          <w:szCs w:val="26"/>
+          <w:u w:val="single"/>
+        </w:rPr>
+      </w:pPr>
       <w:r>
         <w:rPr>
           <w:b/>
@@ -2792,29 +2229,8 @@
           <w:szCs w:val="26"/>
           <w:u w:val="single"/>
         </w:rPr>
-        <w:t>ódigo</w:t>
-      </w:r>
-      <w:proofErr w:type="spellEnd"/>
-      <w:r>
-        <w:rPr>
-          <w:b/>
-          <w:sz w:val="32"/>
-          <w:szCs w:val="26"/>
-          <w:u w:val="single"/>
-        </w:rPr>
-        <w:t xml:space="preserve"> </w:t>
-      </w:r>
-      <w:proofErr w:type="spellStart"/>
-      <w:r>
-        <w:rPr>
-          <w:b/>
-          <w:sz w:val="32"/>
-          <w:szCs w:val="26"/>
-          <w:u w:val="single"/>
-        </w:rPr>
-        <w:t>inicial</w:t>
-      </w:r>
-      <w:proofErr w:type="spellEnd"/>
+        <w:t>ódigo inicial</w:t>
+      </w:r>
     </w:p>
     <w:p>
       <w:pPr>
@@ -2831,7 +2247,7 @@
           <w:lang w:val="es-EC" w:eastAsia="es-EC"/>
         </w:rPr>
         <w:drawing>
-          <wp:inline distT="0" distB="0" distL="0" distR="0" wp14:anchorId="08438042" wp14:editId="209C204C">
+          <wp:inline distT="0" distB="0" distL="0" distR="0" wp14:anchorId="3D109C1C" wp14:editId="4141B3D1">
             <wp:extent cx="5934075" cy="3057525"/>
             <wp:effectExtent l="0" t="0" r="9525" b="9525"/>
             <wp:docPr id="10" name="Imagen 10"/>
@@ -2959,38 +2375,15 @@
           <w:u w:val="single"/>
         </w:rPr>
       </w:pPr>
-      <w:proofErr w:type="spellStart"/>
-      <w:r>
-        <w:rPr>
-          <w:b/>
-          <w:sz w:val="32"/>
-          <w:szCs w:val="26"/>
-          <w:u w:val="single"/>
-        </w:rPr>
-        <w:lastRenderedPageBreak/>
-        <w:t>Código</w:t>
-      </w:r>
-      <w:proofErr w:type="spellEnd"/>
-      <w:r>
-        <w:rPr>
-          <w:b/>
-          <w:sz w:val="32"/>
-          <w:szCs w:val="26"/>
-          <w:u w:val="single"/>
-        </w:rPr>
-        <w:t xml:space="preserve"> </w:t>
-      </w:r>
-      <w:proofErr w:type="spellStart"/>
-      <w:r>
-        <w:rPr>
-          <w:b/>
-          <w:sz w:val="32"/>
-          <w:szCs w:val="26"/>
-          <w:u w:val="single"/>
-        </w:rPr>
-        <w:t>Refactorizado</w:t>
-      </w:r>
-      <w:proofErr w:type="spellEnd"/>
+      <w:r>
+        <w:rPr>
+          <w:b/>
+          <w:sz w:val="32"/>
+          <w:szCs w:val="26"/>
+          <w:u w:val="single"/>
+        </w:rPr>
+        <w:t>Código Refactorizado</w:t>
+      </w:r>
     </w:p>
     <w:p>
       <w:pPr>
@@ -3006,8 +2399,9 @@
           <w:noProof/>
           <w:lang w:val="es-EC" w:eastAsia="es-EC"/>
         </w:rPr>
+        <w:lastRenderedPageBreak/>
         <w:drawing>
-          <wp:inline distT="0" distB="0" distL="0" distR="0" wp14:anchorId="65FDD3F9" wp14:editId="55B9D75D">
+          <wp:inline distT="0" distB="0" distL="0" distR="0" wp14:anchorId="109C2402" wp14:editId="511E145A">
             <wp:extent cx="5943600" cy="2847975"/>
             <wp:effectExtent l="0" t="0" r="0" b="9525"/>
             <wp:docPr id="11" name="Imagen 11"/>
@@ -3106,7 +2500,7 @@
 </file>
 
 <file path=word/numbering.xml><?xml version="1.0" encoding="utf-8"?>
-<w:numbering xmlns:wpc="http://schemas.microsoft.com/office/word/2010/wordprocessingCanvas" xmlns:cx="http://schemas.microsoft.com/office/drawing/2014/chartex" xmlns:cx1="http://schemas.microsoft.com/office/drawing/2015/9/8/chartex" xmlns:mc="http://schemas.openxmlformats.org/markup-compatibility/2006" xmlns:o="urn:schemas-microsoft-com:office:office" xmlns:r="http://schemas.openxmlformats.org/officeDocument/2006/relationships" xmlns:m="http://schemas.openxmlformats.org/officeDocument/2006/math" xmlns:v="urn:schemas-microsoft-com:vml" xmlns:wp14="http://schemas.microsoft.com/office/word/2010/wordprocessingDrawing" xmlns:wp="http://schemas.openxmlformats.org/drawingml/2006/wordprocessingDrawing" xmlns:w10="urn:schemas-microsoft-com:office:word" xmlns:w="http://schemas.openxmlformats.org/wordprocessingml/2006/main" xmlns:w14="http://schemas.microsoft.com/office/word/2010/wordml" xmlns:w15="http://schemas.microsoft.com/office/word/2012/wordml" xmlns:w16se="http://schemas.microsoft.com/office/word/2015/wordml/symex" xmlns:wpg="http://schemas.microsoft.com/office/word/2010/wordprocessingGroup" xmlns:wpi="http://schemas.microsoft.com/office/word/2010/wordprocessingInk" xmlns:wne="http://schemas.microsoft.com/office/word/2006/wordml" xmlns:wps="http://schemas.microsoft.com/office/word/2010/wordprocessingShape" mc:Ignorable="w14 w15 w16se wp14">
+<w:numbering xmlns:wpc="http://schemas.microsoft.com/office/word/2010/wordprocessingCanvas" xmlns:cx="http://schemas.microsoft.com/office/drawing/2014/chartex" xmlns:cx1="http://schemas.microsoft.com/office/drawing/2015/9/8/chartex" xmlns:cx2="http://schemas.microsoft.com/office/drawing/2015/10/21/chartex" xmlns:cx3="http://schemas.microsoft.com/office/drawing/2016/5/9/chartex" xmlns:cx4="http://schemas.microsoft.com/office/drawing/2016/5/10/chartex" xmlns:cx5="http://schemas.microsoft.com/office/drawing/2016/5/11/chartex" xmlns:cx6="http://schemas.microsoft.com/office/drawing/2016/5/12/chartex" xmlns:cx7="http://schemas.microsoft.com/office/drawing/2016/5/13/chartex" xmlns:cx8="http://schemas.microsoft.com/office/drawing/2016/5/14/chartex" xmlns:mc="http://schemas.openxmlformats.org/markup-compatibility/2006" xmlns:aink="http://schemas.microsoft.com/office/drawing/2016/ink" xmlns:am3d="http://schemas.microsoft.com/office/drawing/2017/model3d" xmlns:o="urn:schemas-microsoft-com:office:office" xmlns:r="http://schemas.openxmlformats.org/officeDocument/2006/relationships" xmlns:m="http://schemas.openxmlformats.org/officeDocument/2006/math" xmlns:v="urn:schemas-microsoft-com:vml" xmlns:wp14="http://schemas.microsoft.com/office/word/2010/wordprocessingDrawing" xmlns:wp="http://schemas.openxmlformats.org/drawingml/2006/wordprocessingDrawing" xmlns:w10="urn:schemas-microsoft-com:office:word" xmlns:w="http://schemas.openxmlformats.org/wordprocessingml/2006/main" xmlns:w14="http://schemas.microsoft.com/office/word/2010/wordml" xmlns:w15="http://schemas.microsoft.com/office/word/2012/wordml" xmlns:w16cex="http://schemas.microsoft.com/office/word/2018/wordml/cex" xmlns:w16cid="http://schemas.microsoft.com/office/word/2016/wordml/cid" xmlns:w16="http://schemas.microsoft.com/office/word/2018/wordml" xmlns:w16se="http://schemas.microsoft.com/office/word/2015/wordml/symex" xmlns:wpg="http://schemas.microsoft.com/office/word/2010/wordprocessingGroup" xmlns:wpi="http://schemas.microsoft.com/office/word/2010/wordprocessingInk" xmlns:wne="http://schemas.microsoft.com/office/word/2006/wordml" xmlns:wps="http://schemas.microsoft.com/office/word/2010/wordprocessingShape" mc:Ignorable="w14 w15 w16se w16cid w16 w16cex wp14">
   <w:abstractNum w:abstractNumId="0" w15:restartNumberingAfterBreak="0">
     <w:nsid w:val="0D482BDF"/>
     <w:multiLevelType w:val="hybridMultilevel"/>
@@ -3686,7 +3080,7 @@
 </file>
 
 <file path=word/styles.xml><?xml version="1.0" encoding="utf-8"?>
-<w:styles xmlns:mc="http://schemas.openxmlformats.org/markup-compatibility/2006" xmlns:r="http://schemas.openxmlformats.org/officeDocument/2006/relationships" xmlns:w="http://schemas.openxmlformats.org/wordprocessingml/2006/main" xmlns:w14="http://schemas.microsoft.com/office/word/2010/wordml" xmlns:w15="http://schemas.microsoft.com/office/word/2012/wordml" xmlns:w16se="http://schemas.microsoft.com/office/word/2015/wordml/symex" mc:Ignorable="w14 w15 w16se">
+<w:styles xmlns:mc="http://schemas.openxmlformats.org/markup-compatibility/2006" xmlns:r="http://schemas.openxmlformats.org/officeDocument/2006/relationships" xmlns:w="http://schemas.openxmlformats.org/wordprocessingml/2006/main" xmlns:w14="http://schemas.microsoft.com/office/word/2010/wordml" xmlns:w15="http://schemas.microsoft.com/office/word/2012/wordml" xmlns:w16cex="http://schemas.microsoft.com/office/word/2018/wordml/cex" xmlns:w16cid="http://schemas.microsoft.com/office/word/2016/wordml/cid" xmlns:w16="http://schemas.microsoft.com/office/word/2018/wordml" xmlns:w16se="http://schemas.microsoft.com/office/word/2015/wordml/symex" mc:Ignorable="w14 w15 w16se w16cid w16 w16cex">
   <w:docDefaults>
     <w:rPrDefault>
       <w:rPr>
@@ -3702,7 +3096,7 @@
       </w:pPr>
     </w:pPrDefault>
   </w:docDefaults>
-  <w:latentStyles w:defLockedState="0" w:defUIPriority="99" w:defSemiHidden="0" w:defUnhideWhenUsed="0" w:defQFormat="0" w:count="371">
+  <w:latentStyles w:defLockedState="0" w:defUIPriority="99" w:defSemiHidden="0" w:defUnhideWhenUsed="0" w:defQFormat="0" w:count="376">
     <w:lsdException w:name="Normal" w:uiPriority="0" w:qFormat="1"/>
     <w:lsdException w:name="heading 1" w:uiPriority="9" w:qFormat="1"/>
     <w:lsdException w:name="heading 2" w:semiHidden="1" w:uiPriority="9" w:unhideWhenUsed="1" w:qFormat="1"/>
@@ -3808,7 +3202,6 @@
     <w:lsdException w:name="HTML Sample" w:semiHidden="1" w:unhideWhenUsed="1"/>
     <w:lsdException w:name="HTML Typewriter" w:semiHidden="1" w:unhideWhenUsed="1"/>
     <w:lsdException w:name="HTML Variable" w:semiHidden="1" w:unhideWhenUsed="1"/>
-    <w:lsdException w:name="Normal Table" w:semiHidden="1" w:unhideWhenUsed="1"/>
     <w:lsdException w:name="annotation subject" w:semiHidden="1" w:unhideWhenUsed="1"/>
     <w:lsdException w:name="No List" w:semiHidden="1" w:unhideWhenUsed="1"/>
     <w:lsdException w:name="Outline List 1" w:semiHidden="1" w:unhideWhenUsed="1"/>
@@ -3851,11 +3244,8 @@
     <w:lsdException w:name="Table Contemporary" w:semiHidden="1" w:unhideWhenUsed="1"/>
     <w:lsdException w:name="Table Elegant" w:semiHidden="1" w:unhideWhenUsed="1"/>
     <w:lsdException w:name="Table Professional" w:semiHidden="1" w:unhideWhenUsed="1"/>
-    <w:lsdException w:name="Table Subtle 1" w:semiHidden="1" w:unhideWhenUsed="1"/>
     <w:lsdException w:name="Table Subtle 2" w:semiHidden="1" w:unhideWhenUsed="1"/>
     <w:lsdException w:name="Table Web 1" w:semiHidden="1" w:unhideWhenUsed="1"/>
-    <w:lsdException w:name="Table Web 2" w:semiHidden="1" w:unhideWhenUsed="1"/>
-    <w:lsdException w:name="Table Web 3" w:semiHidden="1" w:unhideWhenUsed="1"/>
     <w:lsdException w:name="Balloon Text" w:semiHidden="1" w:unhideWhenUsed="1"/>
     <w:lsdException w:name="Table Grid" w:uiPriority="39"/>
     <w:lsdException w:name="Table Theme" w:semiHidden="1" w:unhideWhenUsed="1"/>
@@ -4074,6 +3464,11 @@
     <w:lsdException w:name="List Table 5 Dark Accent 6" w:uiPriority="50"/>
     <w:lsdException w:name="List Table 6 Colorful Accent 6" w:uiPriority="51"/>
     <w:lsdException w:name="List Table 7 Colorful Accent 6" w:uiPriority="52"/>
+    <w:lsdException w:name="Mention" w:semiHidden="1" w:unhideWhenUsed="1"/>
+    <w:lsdException w:name="Smart Hyperlink" w:semiHidden="1" w:unhideWhenUsed="1"/>
+    <w:lsdException w:name="Hashtag" w:semiHidden="1" w:unhideWhenUsed="1"/>
+    <w:lsdException w:name="Unresolved Mention" w:semiHidden="1" w:unhideWhenUsed="1"/>
+    <w:lsdException w:name="Smart Link" w:semiHidden="1" w:unhideWhenUsed="1"/>
   </w:latentStyles>
   <w:style w:type="paragraph" w:default="1" w:styleId="Normal">
     <w:name w:val="Normal"/>

</xml_diff>